<commit_message>
did not compile. TODO: fix AnalysedController line 43
</commit_message>
<xml_diff>
--- a/doc/user/graphics/HUSACCT Manual 05 - Graphics.docx
+++ b/doc/user/graphics/HUSACCT Manual 05 - Graphics.docx
@@ -1829,11 +1829,6 @@
       </w:r>
     </w:p>
     <w:p>
-      <w:pPr>
-        <w:rPr>
-          <w:lang w:val="en-US"/>
-        </w:rPr>
-      </w:pPr>
       <w:r>
         <w:rPr>
           <w:lang w:val="en-US"/>
@@ -1858,44 +1853,37 @@
         </w:rPr>
         <w:t xml:space="preserve">he process to open diagrams within the application is given. </w:t>
       </w:r>
-      <w:bookmarkStart w:id="0" w:name="_GoBack"/>
+      <w:r>
+        <w:t>Finally, the functionality in the main screen is described.</w:t>
+      </w:r>
+    </w:p>
+    <w:p>
+      <w:pPr>
+        <w:pStyle w:val="Heading1"/>
+      </w:pPr>
+      <w:bookmarkStart w:id="0" w:name="_Toc328045968"/>
+      <w:r>
+        <w:t>Terminologie</w:t>
+      </w:r>
       <w:bookmarkEnd w:id="0"/>
     </w:p>
     <w:p>
-      <w:r>
-        <w:t xml:space="preserve">In dit document vind u het gebruik van de interactieve diagrammen voor het tonen van </w:t>
-      </w:r>
-      <w:r>
-        <w:t xml:space="preserve">gedefinieerde </w:t>
-      </w:r>
-      <w:r>
-        <w:t>architecturen en geanalyseerde modulen binnen HUSACCT beschreven. Daarmee is dit document te gebruiken als handleiding en naslagwerk.</w:t>
-      </w:r>
-    </w:p>
-    <w:p>
-      <w:r>
-        <w:t xml:space="preserve">Eerst worden een aantal gebruikte termen uitgelegd. Vervolgens wordt beschreven hoe u de diagrammen kunt openen binnen de HUSACCT applicatie. Tenslotte wordt de functionaliteit die in </w:t>
-      </w:r>
-      <w:r>
-        <w:t>het hoofdscherm wordt</w:t>
-      </w:r>
-      <w:r>
-        <w:t xml:space="preserve"> aangeboden beschreven.</w:t>
-      </w:r>
-    </w:p>
-    <w:p>
-      <w:pPr>
-        <w:pStyle w:val="Heading1"/>
-      </w:pPr>
-      <w:bookmarkStart w:id="1" w:name="_Toc328045968"/>
-      <w:r>
-        <w:t>Terminologie</w:t>
-      </w:r>
-      <w:bookmarkEnd w:id="1"/>
-    </w:p>
-    <w:p>
-      <w:r>
-        <w:t>De volgende termen worden binnen de HUSACCT applicatie gebruikt:</w:t>
+      <w:pPr>
+        <w:rPr>
+          <w:lang w:val="en-US"/>
+        </w:rPr>
+      </w:pPr>
+      <w:r>
+        <w:rPr>
+          <w:lang w:val="en-US"/>
+        </w:rPr>
+        <w:t>The following terms are u</w:t>
+      </w:r>
+      <w:r>
+        <w:rPr>
+          <w:lang w:val="en-US"/>
+        </w:rPr>
+        <w:t>sed within the HUSACCT application:</w:t>
       </w:r>
     </w:p>
     <w:p>
@@ -1920,9 +1908,23 @@
           <w:ilvl w:val="1"/>
           <w:numId w:val="23"/>
         </w:numPr>
-      </w:pPr>
-      <w:r>
-        <w:t xml:space="preserve">Een relatie tussen lagen, packages of classes. </w:t>
+        <w:rPr>
+          <w:lang w:val="en-US"/>
+        </w:rPr>
+      </w:pPr>
+      <w:bookmarkStart w:id="1" w:name="_GoBack"/>
+      <w:bookmarkEnd w:id="1"/>
+      <w:r>
+        <w:rPr>
+          <w:lang w:val="en-US"/>
+        </w:rPr>
+        <w:t>A relationship between layers, p</w:t>
+      </w:r>
+      <w:r>
+        <w:rPr>
+          <w:lang w:val="en-US"/>
+        </w:rPr>
+        <w:t>ackages or classes.</w:t>
       </w:r>
     </w:p>
     <w:p>
@@ -2197,14 +2199,27 @@
       <w:r>
         <w:t xml:space="preserve">Figure </w:t>
       </w:r>
-      <w:fldSimple w:instr=" SEQ Figure \* ARABIC ">
-        <w:r>
-          <w:rPr>
-            <w:noProof/>
-          </w:rPr>
-          <w:t>1</w:t>
-        </w:r>
-      </w:fldSimple>
+      <w:r>
+        <w:fldChar w:fldCharType="begin"/>
+      </w:r>
+      <w:r>
+        <w:instrText xml:space="preserve"> SEQ Figure \* ARABIC </w:instrText>
+      </w:r>
+      <w:r>
+        <w:fldChar w:fldCharType="separate"/>
+      </w:r>
+      <w:r>
+        <w:rPr>
+          <w:noProof/>
+        </w:rPr>
+        <w:t>1</w:t>
+      </w:r>
+      <w:r>
+        <w:rPr>
+          <w:noProof/>
+        </w:rPr>
+        <w:fldChar w:fldCharType="end"/>
+      </w:r>
       <w:r>
         <w:t xml:space="preserve"> Menu om geanalyseerd diagram te openen</w:t>
       </w:r>
@@ -2309,14 +2324,27 @@
       <w:r>
         <w:t xml:space="preserve">Figure </w:t>
       </w:r>
-      <w:fldSimple w:instr=" SEQ Figure \* ARABIC ">
-        <w:r>
-          <w:rPr>
-            <w:noProof/>
-          </w:rPr>
-          <w:t>2</w:t>
-        </w:r>
-      </w:fldSimple>
+      <w:r>
+        <w:fldChar w:fldCharType="begin"/>
+      </w:r>
+      <w:r>
+        <w:instrText xml:space="preserve"> SEQ Figure \* ARABIC </w:instrText>
+      </w:r>
+      <w:r>
+        <w:fldChar w:fldCharType="separate"/>
+      </w:r>
+      <w:r>
+        <w:rPr>
+          <w:noProof/>
+        </w:rPr>
+        <w:t>2</w:t>
+      </w:r>
+      <w:r>
+        <w:rPr>
+          <w:noProof/>
+        </w:rPr>
+        <w:fldChar w:fldCharType="end"/>
+      </w:r>
       <w:r>
         <w:t xml:space="preserve"> Menu om logisch diagram te openen</w:t>
       </w:r>
@@ -2475,27 +2503,14 @@
       <w:r>
         <w:t xml:space="preserve">Figure </w:t>
       </w:r>
-      <w:r>
-        <w:fldChar w:fldCharType="begin"/>
-      </w:r>
-      <w:r>
-        <w:instrText xml:space="preserve"> SEQ Figure \* ARABIC </w:instrText>
-      </w:r>
-      <w:r>
-        <w:fldChar w:fldCharType="separate"/>
-      </w:r>
-      <w:r>
-        <w:rPr>
-          <w:noProof/>
-        </w:rPr>
-        <w:t>3</w:t>
-      </w:r>
-      <w:r>
-        <w:rPr>
-          <w:noProof/>
-        </w:rPr>
-        <w:fldChar w:fldCharType="end"/>
-      </w:r>
+      <w:fldSimple w:instr=" SEQ Figure \* ARABIC ">
+        <w:r>
+          <w:rPr>
+            <w:noProof/>
+          </w:rPr>
+          <w:t>3</w:t>
+        </w:r>
+      </w:fldSimple>
       <w:r>
         <w:t xml:space="preserve"> </w:t>
       </w:r>
@@ -2689,14 +2704,27 @@
       <w:r>
         <w:t xml:space="preserve">Figure </w:t>
       </w:r>
-      <w:fldSimple w:instr=" SEQ Figure \* ARABIC ">
-        <w:r>
-          <w:rPr>
-            <w:noProof/>
-          </w:rPr>
-          <w:t>4</w:t>
-        </w:r>
-      </w:fldSimple>
+      <w:r>
+        <w:fldChar w:fldCharType="begin"/>
+      </w:r>
+      <w:r>
+        <w:instrText xml:space="preserve"> SEQ Figure \* ARABIC </w:instrText>
+      </w:r>
+      <w:r>
+        <w:fldChar w:fldCharType="separate"/>
+      </w:r>
+      <w:r>
+        <w:rPr>
+          <w:noProof/>
+        </w:rPr>
+        <w:t>4</w:t>
+      </w:r>
+      <w:r>
+        <w:rPr>
+          <w:noProof/>
+        </w:rPr>
+        <w:fldChar w:fldCharType="end"/>
+      </w:r>
       <w:r>
         <w:t xml:space="preserve"> Multi zoom diagram</w:t>
       </w:r>
@@ -2841,14 +2869,27 @@
       <w:r>
         <w:t xml:space="preserve">Figure </w:t>
       </w:r>
-      <w:fldSimple w:instr=" SEQ Figure \* ARABIC ">
-        <w:r>
-          <w:rPr>
-            <w:noProof/>
-          </w:rPr>
-          <w:t>5</w:t>
-        </w:r>
-      </w:fldSimple>
+      <w:r>
+        <w:fldChar w:fldCharType="begin"/>
+      </w:r>
+      <w:r>
+        <w:instrText xml:space="preserve"> SEQ Figure \* ARABIC </w:instrText>
+      </w:r>
+      <w:r>
+        <w:fldChar w:fldCharType="separate"/>
+      </w:r>
+      <w:r>
+        <w:rPr>
+          <w:noProof/>
+        </w:rPr>
+        <w:t>5</w:t>
+      </w:r>
+      <w:r>
+        <w:rPr>
+          <w:noProof/>
+        </w:rPr>
+        <w:fldChar w:fldCharType="end"/>
+      </w:r>
       <w:r>
         <w:t xml:space="preserve"> Dependency lijnen uit</w:t>
       </w:r>
@@ -3196,14 +3237,27 @@
       <w:r>
         <w:t xml:space="preserve">Figure </w:t>
       </w:r>
-      <w:fldSimple w:instr=" SEQ Figure \* ARABIC ">
-        <w:r>
-          <w:rPr>
-            <w:noProof/>
-          </w:rPr>
-          <w:t>7</w:t>
-        </w:r>
-      </w:fldSimple>
+      <w:r>
+        <w:fldChar w:fldCharType="begin"/>
+      </w:r>
+      <w:r>
+        <w:instrText xml:space="preserve"> SEQ Figure \* ARABIC </w:instrText>
+      </w:r>
+      <w:r>
+        <w:fldChar w:fldCharType="separate"/>
+      </w:r>
+      <w:r>
+        <w:rPr>
+          <w:noProof/>
+        </w:rPr>
+        <w:t>7</w:t>
+      </w:r>
+      <w:r>
+        <w:rPr>
+          <w:noProof/>
+        </w:rPr>
+        <w:fldChar w:fldCharType="end"/>
+      </w:r>
       <w:r>
         <w:t xml:space="preserve"> Opties</w:t>
       </w:r>
@@ -3315,14 +3369,27 @@
       <w:r>
         <w:t xml:space="preserve">Figure </w:t>
       </w:r>
-      <w:fldSimple w:instr=" SEQ Figure \* ARABIC ">
-        <w:r>
-          <w:rPr>
-            <w:noProof/>
-          </w:rPr>
-          <w:t>8</w:t>
-        </w:r>
-      </w:fldSimple>
+      <w:r>
+        <w:fldChar w:fldCharType="begin"/>
+      </w:r>
+      <w:r>
+        <w:instrText xml:space="preserve"> SEQ Figure \* ARABIC </w:instrText>
+      </w:r>
+      <w:r>
+        <w:fldChar w:fldCharType="separate"/>
+      </w:r>
+      <w:r>
+        <w:rPr>
+          <w:noProof/>
+        </w:rPr>
+        <w:t>8</w:t>
+      </w:r>
+      <w:r>
+        <w:rPr>
+          <w:noProof/>
+        </w:rPr>
+        <w:fldChar w:fldCharType="end"/>
+      </w:r>
       <w:r>
         <w:t xml:space="preserve"> Vergelijking smart lines. Links smart lines aan. Rechts smart lines uit</w:t>
       </w:r>
@@ -3417,14 +3484,27 @@
       <w:r>
         <w:t xml:space="preserve">Figure </w:t>
       </w:r>
-      <w:fldSimple w:instr=" SEQ Figure \* ARABIC ">
-        <w:r>
-          <w:rPr>
-            <w:noProof/>
-          </w:rPr>
-          <w:t>9</w:t>
-        </w:r>
-      </w:fldSimple>
+      <w:r>
+        <w:fldChar w:fldCharType="begin"/>
+      </w:r>
+      <w:r>
+        <w:instrText xml:space="preserve"> SEQ Figure \* ARABIC </w:instrText>
+      </w:r>
+      <w:r>
+        <w:fldChar w:fldCharType="separate"/>
+      </w:r>
+      <w:r>
+        <w:rPr>
+          <w:noProof/>
+        </w:rPr>
+        <w:t>9</w:t>
+      </w:r>
+      <w:r>
+        <w:rPr>
+          <w:noProof/>
+        </w:rPr>
+        <w:fldChar w:fldCharType="end"/>
+      </w:r>
       <w:r>
         <w:t xml:space="preserve"> Alle huidige </w:t>
       </w:r>
@@ -3612,14 +3692,27 @@
       <w:r>
         <w:t xml:space="preserve">Figure </w:t>
       </w:r>
-      <w:fldSimple w:instr=" SEQ Figure \* ARABIC ">
-        <w:r>
-          <w:rPr>
-            <w:noProof/>
-          </w:rPr>
-          <w:t>10</w:t>
-        </w:r>
-      </w:fldSimple>
+      <w:r>
+        <w:fldChar w:fldCharType="begin"/>
+      </w:r>
+      <w:r>
+        <w:instrText xml:space="preserve"> SEQ Figure \* ARABIC </w:instrText>
+      </w:r>
+      <w:r>
+        <w:fldChar w:fldCharType="separate"/>
+      </w:r>
+      <w:r>
+        <w:rPr>
+          <w:noProof/>
+        </w:rPr>
+        <w:t>10</w:t>
+      </w:r>
+      <w:r>
+        <w:rPr>
+          <w:noProof/>
+        </w:rPr>
+        <w:fldChar w:fldCharType="end"/>
+      </w:r>
       <w:r>
         <w:t xml:space="preserve"> Geschaald</w:t>
       </w:r>
@@ -3740,14 +3833,27 @@
       <w:r>
         <w:t xml:space="preserve">Figure </w:t>
       </w:r>
-      <w:fldSimple w:instr=" SEQ Figure \* ARABIC ">
-        <w:r>
-          <w:rPr>
-            <w:noProof/>
-          </w:rPr>
-          <w:t>11</w:t>
-        </w:r>
-      </w:fldSimple>
+      <w:r>
+        <w:fldChar w:fldCharType="begin"/>
+      </w:r>
+      <w:r>
+        <w:instrText xml:space="preserve"> SEQ Figure \* ARABIC </w:instrText>
+      </w:r>
+      <w:r>
+        <w:fldChar w:fldCharType="separate"/>
+      </w:r>
+      <w:r>
+        <w:rPr>
+          <w:noProof/>
+        </w:rPr>
+        <w:t>11</w:t>
+      </w:r>
+      <w:r>
+        <w:rPr>
+          <w:noProof/>
+        </w:rPr>
+        <w:fldChar w:fldCharType="end"/>
+      </w:r>
       <w:r>
         <w:t xml:space="preserve"> Locatie balk met inzoom</w:t>
       </w:r>
@@ -3831,14 +3937,27 @@
       <w:r>
         <w:t xml:space="preserve">Figure </w:t>
       </w:r>
-      <w:fldSimple w:instr=" SEQ Figure \* ARABIC ">
-        <w:r>
-          <w:rPr>
-            <w:noProof/>
-          </w:rPr>
-          <w:t>12</w:t>
-        </w:r>
-      </w:fldSimple>
+      <w:r>
+        <w:fldChar w:fldCharType="begin"/>
+      </w:r>
+      <w:r>
+        <w:instrText xml:space="preserve"> SEQ Figure \* ARABIC </w:instrText>
+      </w:r>
+      <w:r>
+        <w:fldChar w:fldCharType="separate"/>
+      </w:r>
+      <w:r>
+        <w:rPr>
+          <w:noProof/>
+        </w:rPr>
+        <w:t>12</w:t>
+      </w:r>
+      <w:r>
+        <w:rPr>
+          <w:noProof/>
+        </w:rPr>
+        <w:fldChar w:fldCharType="end"/>
+      </w:r>
       <w:r>
         <w:t xml:space="preserve"> Locatie balk</w:t>
       </w:r>
@@ -8001,12 +8120,13 @@
 </file>
 
 <file path=customXml/item1.xml><?xml version="1.0" encoding="utf-8"?>
-<?mso-contentType ?>
-<FormTemplates xmlns="http://schemas.microsoft.com/sharepoint/v3/contenttype/forms">
-  <Display>DocumentLibraryForm</Display>
-  <Edit>DocumentLibraryForm</Edit>
-  <New>DocumentLibraryForm</New>
-</FormTemplates>
+<p:properties xmlns:p="http://schemas.microsoft.com/office/2006/metadata/properties" xmlns:xsi="http://www.w3.org/2001/XMLSchema-instance" xmlns:pc="http://schemas.microsoft.com/office/infopath/2007/PartnerControls">
+  <documentManagement>
+    <Week xmlns="$ListId:Studiemateriaal;">Geen week</Week>
+    <Categorie xmlns="$ListId:Studiemateriaal;">Extra</Categorie>
+    <Volgorde_x0020_Documenten xmlns="$ListId:Studiemateriaal;">9999</Volgorde_x0020_Documenten>
+  </documentManagement>
+</p:properties>
 </file>
 
 <file path=customXml/item2.xml><?xml version="1.0" encoding="utf-8"?>
@@ -8167,13 +8287,12 @@
 </file>
 
 <file path=customXml/item3.xml><?xml version="1.0" encoding="utf-8"?>
-<p:properties xmlns:p="http://schemas.microsoft.com/office/2006/metadata/properties" xmlns:xsi="http://www.w3.org/2001/XMLSchema-instance" xmlns:pc="http://schemas.microsoft.com/office/infopath/2007/PartnerControls">
-  <documentManagement>
-    <Week xmlns="$ListId:Studiemateriaal;">Geen week</Week>
-    <Categorie xmlns="$ListId:Studiemateriaal;">Extra</Categorie>
-    <Volgorde_x0020_Documenten xmlns="$ListId:Studiemateriaal;">9999</Volgorde_x0020_Documenten>
-  </documentManagement>
-</p:properties>
+<?mso-contentType ?>
+<FormTemplates xmlns="http://schemas.microsoft.com/sharepoint/v3/contenttype/forms">
+  <Display>DocumentLibraryForm</Display>
+  <Edit>DocumentLibraryForm</Edit>
+  <New>DocumentLibraryForm</New>
+</FormTemplates>
 </file>
 
 <file path=customXml/item4.xml><?xml version="1.0" encoding="utf-8"?>
@@ -8181,9 +8300,11 @@
 </file>
 
 <file path=customXml/itemProps1.xml><?xml version="1.0" encoding="utf-8"?>
-<ds:datastoreItem xmlns:ds="http://schemas.openxmlformats.org/officeDocument/2006/customXml" ds:itemID="{F4102773-CAEE-4081-9939-2F586A5B1739}">
+<ds:datastoreItem xmlns:ds="http://schemas.openxmlformats.org/officeDocument/2006/customXml" ds:itemID="{DC736D7B-2D9B-4034-9912-8D875E0729E1}">
   <ds:schemaRefs>
-    <ds:schemaRef ds:uri="http://schemas.microsoft.com/sharepoint/v3/contenttype/forms"/>
+    <ds:schemaRef ds:uri="http://schemas.microsoft.com/office/2006/metadata/properties"/>
+    <ds:schemaRef ds:uri="http://schemas.microsoft.com/office/infopath/2007/PartnerControls"/>
+    <ds:schemaRef ds:uri="$ListId:Studiemateriaal;"/>
   </ds:schemaRefs>
 </ds:datastoreItem>
 </file>
@@ -8207,17 +8328,15 @@
 </file>
 
 <file path=customXml/itemProps3.xml><?xml version="1.0" encoding="utf-8"?>
-<ds:datastoreItem xmlns:ds="http://schemas.openxmlformats.org/officeDocument/2006/customXml" ds:itemID="{DC736D7B-2D9B-4034-9912-8D875E0729E1}">
+<ds:datastoreItem xmlns:ds="http://schemas.openxmlformats.org/officeDocument/2006/customXml" ds:itemID="{F4102773-CAEE-4081-9939-2F586A5B1739}">
   <ds:schemaRefs>
-    <ds:schemaRef ds:uri="http://schemas.microsoft.com/office/2006/metadata/properties"/>
-    <ds:schemaRef ds:uri="http://schemas.microsoft.com/office/infopath/2007/PartnerControls"/>
-    <ds:schemaRef ds:uri="$ListId:Studiemateriaal;"/>
+    <ds:schemaRef ds:uri="http://schemas.microsoft.com/sharepoint/v3/contenttype/forms"/>
   </ds:schemaRefs>
 </ds:datastoreItem>
 </file>
 
 <file path=customXml/itemProps4.xml><?xml version="1.0" encoding="utf-8"?>
-<ds:datastoreItem xmlns:ds="http://schemas.openxmlformats.org/officeDocument/2006/customXml" ds:itemID="{DCC23C6D-2DE1-4FD0-AF5D-9317D7A413D1}">
+<ds:datastoreItem xmlns:ds="http://schemas.openxmlformats.org/officeDocument/2006/customXml" ds:itemID="{EAB92757-4542-4651-9F39-9B14C9B19905}">
   <ds:schemaRefs>
     <ds:schemaRef ds:uri="http://schemas.openxmlformats.org/officeDocument/2006/bibliography"/>
   </ds:schemaRefs>

</xml_diff>

<commit_message>
finished translating and updating the manual
</commit_message>
<xml_diff>
--- a/doc/user/graphics/HUSACCT Manual 05 - Graphics.docx
+++ b/doc/user/graphics/HUSACCT Manual 05 - Graphics.docx
@@ -3991,8 +3991,6 @@
         </w:rPr>
         <w:t>Violations enabled, Dependencies disabled</w:t>
       </w:r>
-      <w:bookmarkStart w:id="2" w:name="_GoBack"/>
-      <w:bookmarkEnd w:id="2"/>
     </w:p>
     <w:p>
       <w:pPr>
@@ -4002,15 +4000,10 @@
           <w:numId w:val="22"/>
         </w:numPr>
       </w:pPr>
-      <w:bookmarkStart w:id="3" w:name="_Toc359836371"/>
       <w:r>
         <w:lastRenderedPageBreak/>
-        <w:t xml:space="preserve">Actie: </w:t>
-      </w:r>
-      <w:r>
-        <w:t>Diagram exporteren als plaatje</w:t>
-      </w:r>
-      <w:bookmarkEnd w:id="3"/>
+        <w:t>Export to image</w:t>
+      </w:r>
     </w:p>
     <w:p>
       <w:pPr>
@@ -4020,497 +4013,29 @@
       </w:pPr>
       <w:r>
         <w:rPr>
-          <w:lang w:val="en-GB"/>
-        </w:rPr>
-        <w:t xml:space="preserve">Het diagram </w:t>
+          <w:lang w:val="en-US"/>
+        </w:rPr>
+        <w:t>This button opens a s</w:t>
+      </w:r>
+      <w:r>
+        <w:rPr>
+          <w:lang w:val="en-US"/>
+        </w:rPr>
+        <w:t>creen that will allow the end-user to store the displayed diagram as an image file, to be used separately from HUSACCT. The exported image will be in .</w:t>
       </w:r>
       <w:proofErr w:type="spellStart"/>
       <w:r>
         <w:rPr>
-          <w:lang w:val="en-GB"/>
-        </w:rPr>
-        <w:t>dat</w:t>
+          <w:lang w:val="en-US"/>
+        </w:rPr>
+        <w:t>png</w:t>
       </w:r>
       <w:proofErr w:type="spellEnd"/>
       <w:r>
         <w:rPr>
-          <w:lang w:val="en-GB"/>
-        </w:rPr>
-        <w:t xml:space="preserve"> </w:t>
-      </w:r>
-      <w:proofErr w:type="spellStart"/>
-      <w:r>
-        <w:rPr>
-          <w:lang w:val="en-GB"/>
-        </w:rPr>
-        <w:t>getoond</w:t>
-      </w:r>
-      <w:proofErr w:type="spellEnd"/>
-      <w:r>
-        <w:rPr>
-          <w:lang w:val="en-GB"/>
-        </w:rPr>
-        <w:t xml:space="preserve"> </w:t>
-      </w:r>
-      <w:proofErr w:type="spellStart"/>
-      <w:r>
-        <w:rPr>
-          <w:lang w:val="en-GB"/>
-        </w:rPr>
-        <w:t>wordt</w:t>
-      </w:r>
-      <w:proofErr w:type="spellEnd"/>
-      <w:r>
-        <w:rPr>
-          <w:lang w:val="en-GB"/>
-        </w:rPr>
-        <w:t xml:space="preserve"> in de </w:t>
-      </w:r>
-      <w:proofErr w:type="spellStart"/>
-      <w:r>
-        <w:rPr>
-          <w:lang w:val="en-GB"/>
-        </w:rPr>
-        <w:t>applicatie</w:t>
-      </w:r>
-      <w:proofErr w:type="spellEnd"/>
-      <w:r>
-        <w:rPr>
-          <w:lang w:val="en-GB"/>
-        </w:rPr>
-        <w:t xml:space="preserve"> is </w:t>
-      </w:r>
-      <w:proofErr w:type="spellStart"/>
-      <w:r>
-        <w:rPr>
-          <w:lang w:val="en-GB"/>
-        </w:rPr>
-        <w:t>vluchtig</w:t>
-      </w:r>
-      <w:proofErr w:type="spellEnd"/>
-      <w:r>
-        <w:rPr>
-          <w:lang w:val="en-GB"/>
-        </w:rPr>
-        <w:t xml:space="preserve">. De </w:t>
-      </w:r>
-      <w:proofErr w:type="spellStart"/>
-      <w:r>
-        <w:rPr>
-          <w:lang w:val="en-GB"/>
-        </w:rPr>
-        <w:t>applicatie</w:t>
-      </w:r>
-      <w:proofErr w:type="spellEnd"/>
-      <w:r>
-        <w:rPr>
-          <w:lang w:val="en-GB"/>
-        </w:rPr>
-        <w:t xml:space="preserve"> </w:t>
-      </w:r>
-      <w:proofErr w:type="spellStart"/>
-      <w:r>
-        <w:rPr>
-          <w:lang w:val="en-GB"/>
-        </w:rPr>
-        <w:t>moet</w:t>
-      </w:r>
-      <w:proofErr w:type="spellEnd"/>
-      <w:r>
-        <w:rPr>
-          <w:lang w:val="en-GB"/>
-        </w:rPr>
-        <w:t xml:space="preserve"> </w:t>
-      </w:r>
-      <w:proofErr w:type="spellStart"/>
-      <w:r>
-        <w:rPr>
-          <w:lang w:val="en-GB"/>
-        </w:rPr>
-        <w:t>opgestart</w:t>
-      </w:r>
-      <w:proofErr w:type="spellEnd"/>
-      <w:r>
-        <w:rPr>
-          <w:lang w:val="en-GB"/>
-        </w:rPr>
-        <w:t xml:space="preserve"> </w:t>
-      </w:r>
-      <w:proofErr w:type="spellStart"/>
-      <w:r>
-        <w:rPr>
-          <w:lang w:val="en-GB"/>
-        </w:rPr>
-        <w:t>zijn</w:t>
-      </w:r>
-      <w:proofErr w:type="spellEnd"/>
-      <w:r>
-        <w:rPr>
-          <w:lang w:val="en-GB"/>
-        </w:rPr>
-        <w:t xml:space="preserve"> </w:t>
-      </w:r>
-      <w:proofErr w:type="spellStart"/>
-      <w:proofErr w:type="gramStart"/>
-      <w:r>
-        <w:rPr>
-          <w:lang w:val="en-GB"/>
-        </w:rPr>
-        <w:t>om</w:t>
-      </w:r>
-      <w:proofErr w:type="spellEnd"/>
-      <w:proofErr w:type="gramEnd"/>
-      <w:r>
-        <w:rPr>
-          <w:lang w:val="en-GB"/>
-        </w:rPr>
-        <w:t xml:space="preserve"> </w:t>
-      </w:r>
-      <w:proofErr w:type="spellStart"/>
-      <w:r>
-        <w:rPr>
-          <w:lang w:val="en-GB"/>
-        </w:rPr>
-        <w:t>deze</w:t>
-      </w:r>
-      <w:proofErr w:type="spellEnd"/>
-      <w:r>
-        <w:rPr>
-          <w:lang w:val="en-GB"/>
-        </w:rPr>
-        <w:t xml:space="preserve"> </w:t>
-      </w:r>
-      <w:proofErr w:type="spellStart"/>
-      <w:r>
-        <w:rPr>
-          <w:lang w:val="en-GB"/>
-        </w:rPr>
-        <w:t>te</w:t>
-      </w:r>
-      <w:proofErr w:type="spellEnd"/>
-      <w:r>
-        <w:rPr>
-          <w:lang w:val="en-GB"/>
-        </w:rPr>
-        <w:t xml:space="preserve"> </w:t>
-      </w:r>
-      <w:proofErr w:type="spellStart"/>
-      <w:r>
-        <w:rPr>
-          <w:lang w:val="en-GB"/>
-        </w:rPr>
-        <w:t>kunnen</w:t>
-      </w:r>
-      <w:proofErr w:type="spellEnd"/>
-      <w:r>
-        <w:rPr>
-          <w:lang w:val="en-GB"/>
-        </w:rPr>
-        <w:t xml:space="preserve"> </w:t>
-      </w:r>
-      <w:proofErr w:type="spellStart"/>
-      <w:r>
-        <w:rPr>
-          <w:lang w:val="en-GB"/>
-        </w:rPr>
-        <w:t>inzien</w:t>
-      </w:r>
-      <w:proofErr w:type="spellEnd"/>
-      <w:r>
-        <w:rPr>
-          <w:lang w:val="en-GB"/>
-        </w:rPr>
-        <w:t xml:space="preserve">. </w:t>
-      </w:r>
-      <w:proofErr w:type="spellStart"/>
-      <w:r>
-        <w:rPr>
-          <w:lang w:val="en-GB"/>
-        </w:rPr>
-        <w:t>Voor</w:t>
-      </w:r>
-      <w:proofErr w:type="spellEnd"/>
-      <w:r>
-        <w:rPr>
-          <w:lang w:val="en-GB"/>
-        </w:rPr>
-        <w:t xml:space="preserve"> </w:t>
-      </w:r>
-      <w:proofErr w:type="spellStart"/>
-      <w:r>
-        <w:rPr>
-          <w:lang w:val="en-GB"/>
-        </w:rPr>
-        <w:t>gebruikers</w:t>
-      </w:r>
-      <w:proofErr w:type="spellEnd"/>
-      <w:r>
-        <w:rPr>
-          <w:lang w:val="en-GB"/>
-        </w:rPr>
-        <w:t xml:space="preserve"> is het </w:t>
-      </w:r>
-      <w:proofErr w:type="spellStart"/>
-      <w:r>
-        <w:rPr>
-          <w:lang w:val="en-GB"/>
-        </w:rPr>
-        <w:t>handig</w:t>
-      </w:r>
-      <w:proofErr w:type="spellEnd"/>
-      <w:r>
-        <w:rPr>
-          <w:lang w:val="en-GB"/>
-        </w:rPr>
-        <w:t xml:space="preserve"> </w:t>
-      </w:r>
-      <w:proofErr w:type="spellStart"/>
-      <w:proofErr w:type="gramStart"/>
-      <w:r>
-        <w:rPr>
-          <w:lang w:val="en-GB"/>
-        </w:rPr>
-        <w:t>als</w:t>
-      </w:r>
-      <w:proofErr w:type="spellEnd"/>
-      <w:proofErr w:type="gramEnd"/>
-      <w:r>
-        <w:rPr>
-          <w:lang w:val="en-GB"/>
-        </w:rPr>
-        <w:t xml:space="preserve"> </w:t>
-      </w:r>
-      <w:proofErr w:type="spellStart"/>
-      <w:r>
-        <w:rPr>
-          <w:lang w:val="en-GB"/>
-        </w:rPr>
-        <w:t>deze</w:t>
-      </w:r>
-      <w:proofErr w:type="spellEnd"/>
-      <w:r>
-        <w:rPr>
-          <w:lang w:val="en-GB"/>
-        </w:rPr>
-        <w:t xml:space="preserve"> </w:t>
-      </w:r>
-      <w:proofErr w:type="spellStart"/>
-      <w:r>
-        <w:rPr>
-          <w:lang w:val="en-GB"/>
-        </w:rPr>
-        <w:t>informatie</w:t>
-      </w:r>
-      <w:proofErr w:type="spellEnd"/>
-      <w:r>
-        <w:rPr>
-          <w:lang w:val="en-GB"/>
-        </w:rPr>
-        <w:t xml:space="preserve"> </w:t>
-      </w:r>
-      <w:proofErr w:type="spellStart"/>
-      <w:r>
-        <w:rPr>
-          <w:lang w:val="en-GB"/>
-        </w:rPr>
-        <w:t>ook</w:t>
-      </w:r>
-      <w:proofErr w:type="spellEnd"/>
-      <w:r>
-        <w:rPr>
-          <w:lang w:val="en-GB"/>
-        </w:rPr>
-        <w:t xml:space="preserve"> </w:t>
-      </w:r>
-      <w:proofErr w:type="spellStart"/>
-      <w:r>
-        <w:rPr>
-          <w:lang w:val="en-GB"/>
-        </w:rPr>
-        <w:t>buiten</w:t>
-      </w:r>
-      <w:proofErr w:type="spellEnd"/>
-      <w:r>
-        <w:rPr>
-          <w:lang w:val="en-GB"/>
-        </w:rPr>
-        <w:t xml:space="preserve"> de </w:t>
-      </w:r>
-      <w:proofErr w:type="spellStart"/>
-      <w:r>
-        <w:rPr>
-          <w:lang w:val="en-GB"/>
-        </w:rPr>
-        <w:t>applicatie</w:t>
-      </w:r>
-      <w:proofErr w:type="spellEnd"/>
-      <w:r>
-        <w:rPr>
-          <w:lang w:val="en-GB"/>
-        </w:rPr>
-        <w:t xml:space="preserve"> </w:t>
-      </w:r>
-      <w:proofErr w:type="spellStart"/>
-      <w:r>
-        <w:rPr>
-          <w:lang w:val="en-GB"/>
-        </w:rPr>
-        <w:t>beschikbaar</w:t>
-      </w:r>
-      <w:proofErr w:type="spellEnd"/>
-      <w:r>
-        <w:rPr>
-          <w:lang w:val="en-GB"/>
-        </w:rPr>
-        <w:t xml:space="preserve"> is. Om </w:t>
-      </w:r>
-      <w:proofErr w:type="spellStart"/>
-      <w:r>
-        <w:rPr>
-          <w:lang w:val="en-GB"/>
-        </w:rPr>
-        <w:t>deze</w:t>
-      </w:r>
-      <w:proofErr w:type="spellEnd"/>
-      <w:r>
-        <w:rPr>
-          <w:lang w:val="en-GB"/>
-        </w:rPr>
-        <w:t xml:space="preserve"> </w:t>
-      </w:r>
-      <w:proofErr w:type="spellStart"/>
-      <w:r>
-        <w:rPr>
-          <w:lang w:val="en-GB"/>
-        </w:rPr>
-        <w:t>reden</w:t>
-      </w:r>
-      <w:proofErr w:type="spellEnd"/>
-      <w:r>
-        <w:rPr>
-          <w:lang w:val="en-GB"/>
-        </w:rPr>
-        <w:t xml:space="preserve"> </w:t>
-      </w:r>
-      <w:proofErr w:type="spellStart"/>
-      <w:proofErr w:type="gramStart"/>
-      <w:r>
-        <w:rPr>
-          <w:lang w:val="en-GB"/>
-        </w:rPr>
-        <w:t>kan</w:t>
-      </w:r>
-      <w:proofErr w:type="spellEnd"/>
-      <w:proofErr w:type="gramEnd"/>
-      <w:r>
-        <w:rPr>
-          <w:lang w:val="en-GB"/>
-        </w:rPr>
-        <w:t xml:space="preserve"> het </w:t>
-      </w:r>
-      <w:proofErr w:type="spellStart"/>
-      <w:r>
-        <w:rPr>
-          <w:lang w:val="en-GB"/>
-        </w:rPr>
-        <w:t>huidi</w:t>
-      </w:r>
-      <w:r>
-        <w:rPr>
-          <w:lang w:val="en-GB"/>
-        </w:rPr>
-        <w:t>g</w:t>
-      </w:r>
-      <w:proofErr w:type="spellEnd"/>
-      <w:r>
-        <w:rPr>
-          <w:lang w:val="en-GB"/>
-        </w:rPr>
-        <w:t xml:space="preserve"> </w:t>
-      </w:r>
-      <w:proofErr w:type="spellStart"/>
-      <w:r>
-        <w:rPr>
-          <w:lang w:val="en-GB"/>
-        </w:rPr>
-        <w:t>getekend</w:t>
-      </w:r>
-      <w:proofErr w:type="spellEnd"/>
-      <w:r>
-        <w:rPr>
-          <w:lang w:val="en-GB"/>
-        </w:rPr>
-        <w:t xml:space="preserve"> diagram </w:t>
-      </w:r>
-      <w:proofErr w:type="spellStart"/>
-      <w:r>
-        <w:rPr>
-          <w:lang w:val="en-GB"/>
-        </w:rPr>
-        <w:t>ge-exporteert</w:t>
-      </w:r>
-      <w:proofErr w:type="spellEnd"/>
-      <w:r>
-        <w:rPr>
-          <w:lang w:val="en-GB"/>
-        </w:rPr>
-        <w:t xml:space="preserve"> </w:t>
-      </w:r>
-      <w:proofErr w:type="spellStart"/>
-      <w:r>
-        <w:rPr>
-          <w:lang w:val="en-GB"/>
-        </w:rPr>
-        <w:t>worden</w:t>
-      </w:r>
-      <w:proofErr w:type="spellEnd"/>
-      <w:r>
-        <w:rPr>
-          <w:lang w:val="en-GB"/>
-        </w:rPr>
-        <w:t xml:space="preserve"> </w:t>
-      </w:r>
-      <w:proofErr w:type="spellStart"/>
-      <w:r>
-        <w:rPr>
-          <w:lang w:val="en-GB"/>
-        </w:rPr>
-        <w:t>naar</w:t>
-      </w:r>
-      <w:proofErr w:type="spellEnd"/>
-      <w:r>
-        <w:rPr>
-          <w:lang w:val="en-GB"/>
-        </w:rPr>
-        <w:t xml:space="preserve"> </w:t>
-      </w:r>
-      <w:proofErr w:type="spellStart"/>
-      <w:r>
-        <w:rPr>
-          <w:lang w:val="en-GB"/>
-        </w:rPr>
-        <w:t>een</w:t>
-      </w:r>
-      <w:proofErr w:type="spellEnd"/>
-      <w:r>
-        <w:rPr>
-          <w:lang w:val="en-GB"/>
-        </w:rPr>
-        <w:t xml:space="preserve"> PNG </w:t>
-      </w:r>
-      <w:proofErr w:type="spellStart"/>
-      <w:r>
-        <w:rPr>
-          <w:lang w:val="en-GB"/>
-        </w:rPr>
-        <w:t>plaatje</w:t>
-      </w:r>
-      <w:proofErr w:type="spellEnd"/>
-      <w:r>
-        <w:rPr>
-          <w:lang w:val="en-GB"/>
-        </w:rPr>
-        <w:t>.</w:t>
+          <w:lang w:val="en-US"/>
+        </w:rPr>
+        <w:t xml:space="preserve"> format.</w:t>
       </w:r>
     </w:p>
     <w:p>
@@ -4524,604 +4049,11 @@
           <w:lang w:val="en-GB"/>
         </w:rPr>
       </w:pPr>
-      <w:bookmarkStart w:id="4" w:name="_Toc359836372"/>
-      <w:proofErr w:type="spellStart"/>
-      <w:r>
-        <w:rPr>
-          <w:lang w:val="en-GB"/>
-        </w:rPr>
-        <w:t>Muis</w:t>
-      </w:r>
-      <w:proofErr w:type="spellEnd"/>
-      <w:r>
-        <w:rPr>
-          <w:lang w:val="en-GB"/>
-        </w:rPr>
-        <w:t xml:space="preserve"> tool </w:t>
-      </w:r>
-      <w:proofErr w:type="spellStart"/>
-      <w:r>
-        <w:rPr>
-          <w:lang w:val="en-GB"/>
-        </w:rPr>
-        <w:t>selecteren</w:t>
-      </w:r>
-      <w:bookmarkEnd w:id="4"/>
-      <w:proofErr w:type="spellEnd"/>
-    </w:p>
-    <w:p>
-      <w:pPr>
-        <w:rPr>
-          <w:lang w:val="en-GB"/>
-        </w:rPr>
-      </w:pPr>
-      <w:proofErr w:type="spellStart"/>
-      <w:r>
-        <w:rPr>
-          <w:lang w:val="en-GB"/>
-        </w:rPr>
-        <w:t>Standaard</w:t>
-      </w:r>
-      <w:proofErr w:type="spellEnd"/>
-      <w:r>
-        <w:rPr>
-          <w:lang w:val="en-GB"/>
-        </w:rPr>
-        <w:t xml:space="preserve"> is de selection tool </w:t>
-      </w:r>
-      <w:proofErr w:type="spellStart"/>
-      <w:r>
-        <w:rPr>
-          <w:lang w:val="en-GB"/>
-        </w:rPr>
-        <w:t>geselecteerd</w:t>
-      </w:r>
-      <w:proofErr w:type="spellEnd"/>
-      <w:r>
-        <w:rPr>
-          <w:lang w:val="en-GB"/>
-        </w:rPr>
-        <w:t xml:space="preserve">. </w:t>
-      </w:r>
-      <w:proofErr w:type="spellStart"/>
-      <w:r>
-        <w:rPr>
-          <w:lang w:val="en-GB"/>
-        </w:rPr>
-        <w:t>Dit</w:t>
-      </w:r>
-      <w:proofErr w:type="spellEnd"/>
-      <w:r>
-        <w:rPr>
-          <w:lang w:val="en-GB"/>
-        </w:rPr>
-        <w:t xml:space="preserve"> is </w:t>
-      </w:r>
-      <w:proofErr w:type="spellStart"/>
-      <w:proofErr w:type="gramStart"/>
-      <w:r>
-        <w:rPr>
-          <w:lang w:val="en-GB"/>
-        </w:rPr>
-        <w:t>te</w:t>
-      </w:r>
-      <w:proofErr w:type="spellEnd"/>
-      <w:proofErr w:type="gramEnd"/>
-      <w:r>
-        <w:rPr>
-          <w:lang w:val="en-GB"/>
-        </w:rPr>
-        <w:t xml:space="preserve"> </w:t>
-      </w:r>
-      <w:proofErr w:type="spellStart"/>
-      <w:r>
-        <w:rPr>
-          <w:lang w:val="en-GB"/>
-        </w:rPr>
-        <w:t>zien</w:t>
-      </w:r>
-      <w:proofErr w:type="spellEnd"/>
-      <w:r>
-        <w:rPr>
-          <w:lang w:val="en-GB"/>
-        </w:rPr>
-        <w:t xml:space="preserve"> </w:t>
-      </w:r>
-      <w:proofErr w:type="spellStart"/>
-      <w:r>
-        <w:rPr>
-          <w:lang w:val="en-GB"/>
-        </w:rPr>
-        <w:t>aan</w:t>
-      </w:r>
-      <w:proofErr w:type="spellEnd"/>
-      <w:r>
-        <w:rPr>
-          <w:lang w:val="en-GB"/>
-        </w:rPr>
-        <w:t xml:space="preserve"> de magenta rand </w:t>
-      </w:r>
-      <w:proofErr w:type="spellStart"/>
-      <w:r>
-        <w:rPr>
-          <w:lang w:val="en-GB"/>
-        </w:rPr>
-        <w:t>eromheen</w:t>
-      </w:r>
-      <w:proofErr w:type="spellEnd"/>
-      <w:r>
-        <w:rPr>
-          <w:lang w:val="en-GB"/>
-        </w:rPr>
-        <w:t xml:space="preserve">. </w:t>
-      </w:r>
-      <w:proofErr w:type="spellStart"/>
-      <w:r>
-        <w:rPr>
-          <w:lang w:val="en-GB"/>
-        </w:rPr>
-        <w:t>Deze</w:t>
-      </w:r>
-      <w:proofErr w:type="spellEnd"/>
-      <w:r>
-        <w:rPr>
-          <w:lang w:val="en-GB"/>
-        </w:rPr>
-        <w:t xml:space="preserve"> tool </w:t>
-      </w:r>
-      <w:proofErr w:type="spellStart"/>
-      <w:r>
-        <w:rPr>
-          <w:lang w:val="en-GB"/>
-        </w:rPr>
-        <w:t>stelt</w:t>
-      </w:r>
-      <w:proofErr w:type="spellEnd"/>
-      <w:r>
-        <w:rPr>
-          <w:lang w:val="en-GB"/>
-        </w:rPr>
-        <w:t xml:space="preserve"> de </w:t>
-      </w:r>
-      <w:proofErr w:type="spellStart"/>
-      <w:r>
-        <w:rPr>
-          <w:lang w:val="en-GB"/>
-        </w:rPr>
-        <w:t>gebruiker</w:t>
-      </w:r>
-      <w:proofErr w:type="spellEnd"/>
-      <w:r>
-        <w:rPr>
-          <w:lang w:val="en-GB"/>
-        </w:rPr>
-        <w:t xml:space="preserve"> in </w:t>
-      </w:r>
-      <w:proofErr w:type="spellStart"/>
-      <w:r>
-        <w:rPr>
-          <w:lang w:val="en-GB"/>
-        </w:rPr>
-        <w:t>staat</w:t>
-      </w:r>
-      <w:proofErr w:type="spellEnd"/>
-      <w:r>
-        <w:rPr>
-          <w:lang w:val="en-GB"/>
-        </w:rPr>
-        <w:t xml:space="preserve"> </w:t>
-      </w:r>
-      <w:proofErr w:type="spellStart"/>
-      <w:r>
-        <w:rPr>
-          <w:lang w:val="en-GB"/>
-        </w:rPr>
-        <w:t>elementen</w:t>
-      </w:r>
-      <w:proofErr w:type="spellEnd"/>
-      <w:r>
-        <w:rPr>
-          <w:lang w:val="en-GB"/>
-        </w:rPr>
-        <w:t xml:space="preserve"> in het diagram </w:t>
-      </w:r>
-      <w:proofErr w:type="spellStart"/>
-      <w:proofErr w:type="gramStart"/>
-      <w:r>
-        <w:rPr>
-          <w:lang w:val="en-GB"/>
-        </w:rPr>
-        <w:t>te</w:t>
-      </w:r>
-      <w:proofErr w:type="spellEnd"/>
-      <w:proofErr w:type="gramEnd"/>
-      <w:r>
-        <w:rPr>
-          <w:lang w:val="en-GB"/>
-        </w:rPr>
-        <w:t xml:space="preserve"> </w:t>
-      </w:r>
-      <w:proofErr w:type="spellStart"/>
-      <w:r>
-        <w:rPr>
-          <w:lang w:val="en-GB"/>
-        </w:rPr>
-        <w:t>selecteren</w:t>
-      </w:r>
-      <w:proofErr w:type="spellEnd"/>
-      <w:r>
-        <w:rPr>
-          <w:lang w:val="en-GB"/>
-        </w:rPr>
-        <w:t xml:space="preserve"> </w:t>
-      </w:r>
-      <w:proofErr w:type="spellStart"/>
-      <w:r>
-        <w:rPr>
-          <w:lang w:val="en-GB"/>
-        </w:rPr>
-        <w:t>om</w:t>
-      </w:r>
-      <w:proofErr w:type="spellEnd"/>
-      <w:r>
-        <w:rPr>
-          <w:lang w:val="en-GB"/>
-        </w:rPr>
-        <w:t xml:space="preserve"> </w:t>
-      </w:r>
-      <w:proofErr w:type="spellStart"/>
-      <w:r>
-        <w:rPr>
-          <w:lang w:val="en-GB"/>
-        </w:rPr>
-        <w:t>te</w:t>
-      </w:r>
-      <w:proofErr w:type="spellEnd"/>
-      <w:r>
-        <w:rPr>
-          <w:lang w:val="en-GB"/>
-        </w:rPr>
-        <w:t xml:space="preserve"> </w:t>
-      </w:r>
-      <w:proofErr w:type="spellStart"/>
-      <w:r>
-        <w:rPr>
-          <w:lang w:val="en-GB"/>
-        </w:rPr>
-        <w:t>verplaatsen</w:t>
-      </w:r>
-      <w:proofErr w:type="spellEnd"/>
-      <w:r>
-        <w:rPr>
-          <w:lang w:val="en-GB"/>
-        </w:rPr>
-        <w:t xml:space="preserve"> of </w:t>
-      </w:r>
-      <w:proofErr w:type="spellStart"/>
-      <w:r>
-        <w:rPr>
-          <w:lang w:val="en-GB"/>
-        </w:rPr>
-        <w:t>eventueel</w:t>
-      </w:r>
-      <w:proofErr w:type="spellEnd"/>
-      <w:r>
-        <w:rPr>
-          <w:lang w:val="en-GB"/>
-        </w:rPr>
-        <w:t xml:space="preserve"> op in </w:t>
-      </w:r>
-      <w:proofErr w:type="spellStart"/>
-      <w:r>
-        <w:rPr>
-          <w:lang w:val="en-GB"/>
-        </w:rPr>
-        <w:t>te</w:t>
-      </w:r>
-      <w:proofErr w:type="spellEnd"/>
-      <w:r>
-        <w:rPr>
-          <w:lang w:val="en-GB"/>
-        </w:rPr>
-        <w:t xml:space="preserve"> </w:t>
-      </w:r>
-      <w:proofErr w:type="spellStart"/>
-      <w:r>
-        <w:rPr>
-          <w:lang w:val="en-GB"/>
-        </w:rPr>
-        <w:t>zoomen</w:t>
-      </w:r>
-      <w:proofErr w:type="spellEnd"/>
-      <w:r>
-        <w:rPr>
-          <w:lang w:val="en-GB"/>
-        </w:rPr>
-        <w:t xml:space="preserve">. </w:t>
-      </w:r>
-      <w:proofErr w:type="spellStart"/>
-      <w:r>
-        <w:rPr>
-          <w:lang w:val="en-GB"/>
-        </w:rPr>
-        <w:t>Deze</w:t>
-      </w:r>
-      <w:proofErr w:type="spellEnd"/>
-      <w:r>
-        <w:rPr>
-          <w:lang w:val="en-GB"/>
-        </w:rPr>
-        <w:t xml:space="preserve"> tool </w:t>
-      </w:r>
-      <w:proofErr w:type="spellStart"/>
-      <w:r>
-        <w:rPr>
-          <w:lang w:val="en-GB"/>
-        </w:rPr>
-        <w:t>heeft</w:t>
-      </w:r>
-      <w:proofErr w:type="spellEnd"/>
-      <w:r>
-        <w:rPr>
-          <w:lang w:val="en-GB"/>
-        </w:rPr>
-        <w:t xml:space="preserve"> </w:t>
-      </w:r>
-      <w:proofErr w:type="spellStart"/>
-      <w:proofErr w:type="gramStart"/>
-      <w:r>
-        <w:rPr>
-          <w:lang w:val="en-GB"/>
-        </w:rPr>
-        <w:t>als</w:t>
-      </w:r>
-      <w:proofErr w:type="spellEnd"/>
-      <w:proofErr w:type="gramEnd"/>
-      <w:r>
-        <w:rPr>
-          <w:lang w:val="en-GB"/>
-        </w:rPr>
-        <w:t xml:space="preserve"> </w:t>
-      </w:r>
-      <w:proofErr w:type="spellStart"/>
-      <w:r>
-        <w:rPr>
-          <w:lang w:val="en-GB"/>
-        </w:rPr>
-        <w:t>icoon</w:t>
-      </w:r>
-      <w:proofErr w:type="spellEnd"/>
-      <w:r>
-        <w:rPr>
-          <w:lang w:val="en-GB"/>
-        </w:rPr>
-        <w:t xml:space="preserve"> het </w:t>
-      </w:r>
-      <w:proofErr w:type="spellStart"/>
-      <w:r>
-        <w:rPr>
-          <w:lang w:val="en-GB"/>
-        </w:rPr>
-        <w:t>standaard</w:t>
-      </w:r>
-      <w:proofErr w:type="spellEnd"/>
-      <w:r>
-        <w:rPr>
-          <w:lang w:val="en-GB"/>
-        </w:rPr>
-        <w:t xml:space="preserve"> </w:t>
-      </w:r>
-      <w:proofErr w:type="spellStart"/>
-      <w:r>
-        <w:rPr>
-          <w:lang w:val="en-GB"/>
-        </w:rPr>
-        <w:t>muisicoon</w:t>
-      </w:r>
-      <w:proofErr w:type="spellEnd"/>
-      <w:r>
-        <w:rPr>
-          <w:lang w:val="en-GB"/>
-        </w:rPr>
-        <w:t xml:space="preserve">. </w:t>
-      </w:r>
-      <w:proofErr w:type="spellStart"/>
-      <w:r>
-        <w:rPr>
-          <w:lang w:val="en-GB"/>
-        </w:rPr>
-        <w:t>Naast</w:t>
-      </w:r>
-      <w:proofErr w:type="spellEnd"/>
-      <w:r>
-        <w:rPr>
-          <w:lang w:val="en-GB"/>
-        </w:rPr>
-        <w:t xml:space="preserve"> de selection tool </w:t>
-      </w:r>
-      <w:proofErr w:type="spellStart"/>
-      <w:r>
-        <w:rPr>
-          <w:lang w:val="en-GB"/>
-        </w:rPr>
-        <w:t>staat</w:t>
-      </w:r>
-      <w:proofErr w:type="spellEnd"/>
-      <w:r>
-        <w:rPr>
-          <w:lang w:val="en-GB"/>
-        </w:rPr>
-        <w:t xml:space="preserve"> de pan tool, </w:t>
-      </w:r>
-      <w:proofErr w:type="spellStart"/>
-      <w:r>
-        <w:rPr>
-          <w:lang w:val="en-GB"/>
-        </w:rPr>
-        <w:t>deze</w:t>
-      </w:r>
-      <w:proofErr w:type="spellEnd"/>
-      <w:r>
-        <w:rPr>
-          <w:lang w:val="en-GB"/>
-        </w:rPr>
-        <w:t xml:space="preserve"> </w:t>
-      </w:r>
-      <w:proofErr w:type="spellStart"/>
-      <w:proofErr w:type="gramStart"/>
-      <w:r>
-        <w:rPr>
-          <w:lang w:val="en-GB"/>
-        </w:rPr>
-        <w:t>kan</w:t>
-      </w:r>
-      <w:proofErr w:type="spellEnd"/>
-      <w:proofErr w:type="gramEnd"/>
-      <w:r>
-        <w:rPr>
-          <w:lang w:val="en-GB"/>
-        </w:rPr>
-        <w:t xml:space="preserve"> </w:t>
-      </w:r>
-      <w:proofErr w:type="spellStart"/>
-      <w:r>
-        <w:rPr>
-          <w:lang w:val="en-GB"/>
-        </w:rPr>
-        <w:t>gebruikt</w:t>
-      </w:r>
-      <w:proofErr w:type="spellEnd"/>
-      <w:r>
-        <w:rPr>
-          <w:lang w:val="en-GB"/>
-        </w:rPr>
-        <w:t xml:space="preserve"> </w:t>
-      </w:r>
-      <w:proofErr w:type="spellStart"/>
-      <w:r>
-        <w:rPr>
-          <w:lang w:val="en-GB"/>
-        </w:rPr>
-        <w:t>worden</w:t>
-      </w:r>
-      <w:proofErr w:type="spellEnd"/>
-      <w:r>
-        <w:rPr>
-          <w:lang w:val="en-GB"/>
-        </w:rPr>
-        <w:t xml:space="preserve"> </w:t>
-      </w:r>
-      <w:proofErr w:type="spellStart"/>
-      <w:r>
-        <w:rPr>
-          <w:lang w:val="en-GB"/>
-        </w:rPr>
-        <w:t>om</w:t>
-      </w:r>
-      <w:proofErr w:type="spellEnd"/>
-      <w:r>
-        <w:rPr>
-          <w:lang w:val="en-GB"/>
-        </w:rPr>
-        <w:t xml:space="preserve"> door </w:t>
-      </w:r>
-      <w:proofErr w:type="spellStart"/>
-      <w:r>
-        <w:rPr>
-          <w:lang w:val="en-GB"/>
-        </w:rPr>
-        <w:t>te</w:t>
-      </w:r>
-      <w:proofErr w:type="spellEnd"/>
-      <w:r>
-        <w:rPr>
-          <w:lang w:val="en-GB"/>
-        </w:rPr>
-        <w:t xml:space="preserve"> </w:t>
-      </w:r>
-      <w:proofErr w:type="spellStart"/>
-      <w:r>
-        <w:rPr>
-          <w:lang w:val="en-GB"/>
-        </w:rPr>
-        <w:t>klikken</w:t>
-      </w:r>
-      <w:proofErr w:type="spellEnd"/>
-      <w:r>
-        <w:rPr>
-          <w:lang w:val="en-GB"/>
-        </w:rPr>
-        <w:t xml:space="preserve"> op en de </w:t>
-      </w:r>
-      <w:proofErr w:type="spellStart"/>
-      <w:r>
-        <w:rPr>
-          <w:lang w:val="en-GB"/>
-        </w:rPr>
-        <w:t>muis</w:t>
-      </w:r>
-      <w:proofErr w:type="spellEnd"/>
-      <w:r>
-        <w:rPr>
-          <w:lang w:val="en-GB"/>
-        </w:rPr>
-        <w:t xml:space="preserve"> over het canvas </w:t>
-      </w:r>
-      <w:proofErr w:type="spellStart"/>
-      <w:r>
-        <w:rPr>
-          <w:lang w:val="en-GB"/>
-        </w:rPr>
-        <w:t>te</w:t>
-      </w:r>
-      <w:proofErr w:type="spellEnd"/>
-      <w:r>
-        <w:rPr>
-          <w:lang w:val="en-GB"/>
-        </w:rPr>
-        <w:t xml:space="preserve"> </w:t>
-      </w:r>
-      <w:proofErr w:type="spellStart"/>
-      <w:r>
-        <w:rPr>
-          <w:lang w:val="en-GB"/>
-        </w:rPr>
-        <w:t>bewegen</w:t>
-      </w:r>
-      <w:proofErr w:type="spellEnd"/>
-      <w:r>
-        <w:rPr>
-          <w:lang w:val="en-GB"/>
-        </w:rPr>
-        <w:t xml:space="preserve"> </w:t>
-      </w:r>
-      <w:proofErr w:type="spellStart"/>
-      <w:r>
-        <w:rPr>
-          <w:lang w:val="en-GB"/>
-        </w:rPr>
-        <w:t>te</w:t>
-      </w:r>
-      <w:proofErr w:type="spellEnd"/>
-      <w:r>
-        <w:rPr>
-          <w:lang w:val="en-GB"/>
-        </w:rPr>
-        <w:t xml:space="preserve"> </w:t>
-      </w:r>
-      <w:proofErr w:type="spellStart"/>
-      <w:r>
-        <w:rPr>
-          <w:lang w:val="en-GB"/>
-        </w:rPr>
-        <w:t>navigeren</w:t>
-      </w:r>
-      <w:proofErr w:type="spellEnd"/>
-      <w:r>
-        <w:rPr>
-          <w:lang w:val="en-GB"/>
-        </w:rPr>
-        <w:t xml:space="preserve"> door het diagram.</w:t>
+      <w:r>
+        <w:rPr>
+          <w:lang w:val="en-GB"/>
+        </w:rPr>
+        <w:t>Mouse tool selection</w:t>
       </w:r>
     </w:p>
     <w:p>
@@ -5140,7 +4072,56 @@
         <w:rPr>
           <w:lang w:val="en-GB"/>
         </w:rPr>
-        <w:br w:type="page"/>
+        <w:t xml:space="preserve">By default the selection tool is enabled. </w:t>
+      </w:r>
+      <w:r>
+        <w:rPr>
+          <w:lang w:val="en-US"/>
+        </w:rPr>
+        <w:t>The currently selected i</w:t>
+      </w:r>
+      <w:r>
+        <w:rPr>
+          <w:lang w:val="en-US"/>
+        </w:rPr>
+        <w:t>tem can be identified from the magenta border around it. The selection tool (</w:t>
+      </w:r>
+      <w:r>
+        <w:rPr>
+          <w:lang w:val="en-US"/>
+        </w:rPr>
+        <w:t>the leftmost tool</w:t>
+      </w:r>
+      <w:r>
+        <w:rPr>
+          <w:lang w:val="en-US"/>
+        </w:rPr>
+        <w:t>) allows for the selection of figures in the diagram and moving or zooming in on them.</w:t>
+      </w:r>
+      <w:r>
+        <w:rPr>
+          <w:lang w:val="en-US"/>
+        </w:rPr>
+        <w:br/>
+        <w:t>The pan tool (the rightmost tool)</w:t>
+      </w:r>
+      <w:r>
+        <w:rPr>
+          <w:lang w:val="en-US"/>
+        </w:rPr>
+        <w:t xml:space="preserve"> allows for panning of the viewport without using the scroll bars on the sides of the diagram. </w:t>
+      </w:r>
+      <w:r>
+        <w:rPr>
+          <w:lang w:val="en-US"/>
+        </w:rPr>
+        <w:t>If the diagram is zoomed out too far to b</w:t>
+      </w:r>
+      <w:r>
+        <w:rPr>
+          <w:lang w:val="en-US"/>
+        </w:rPr>
+        <w:t>e scrollable or too small to scroll, the pan tool does nothing.</w:t>
       </w:r>
     </w:p>
     <w:p>
@@ -5154,420 +4135,77 @@
           <w:lang w:val="en-GB"/>
         </w:rPr>
       </w:pPr>
-      <w:bookmarkStart w:id="5" w:name="_Toc359836373"/>
-      <w:proofErr w:type="spellStart"/>
-      <w:r>
-        <w:rPr>
-          <w:lang w:val="en-GB"/>
-        </w:rPr>
-        <w:lastRenderedPageBreak/>
-        <w:t>Opties</w:t>
-      </w:r>
-      <w:proofErr w:type="spellEnd"/>
-      <w:r>
-        <w:rPr>
-          <w:lang w:val="en-GB"/>
-        </w:rPr>
-        <w:t xml:space="preserve"> menu </w:t>
-      </w:r>
-      <w:proofErr w:type="spellStart"/>
-      <w:r>
-        <w:rPr>
-          <w:lang w:val="en-GB"/>
-        </w:rPr>
-        <w:t>openen</w:t>
-      </w:r>
-      <w:bookmarkEnd w:id="5"/>
-      <w:proofErr w:type="spellEnd"/>
+      <w:r>
+        <w:rPr>
+          <w:lang w:val="en-GB"/>
+        </w:rPr>
+        <w:t>Options menu</w:t>
+      </w:r>
     </w:p>
     <w:p>
       <w:pPr>
         <w:rPr>
-          <w:lang w:val="en-GB"/>
-        </w:rPr>
-      </w:pPr>
-      <w:r>
-        <w:rPr>
-          <w:lang w:val="en-GB"/>
-        </w:rPr>
-        <w:t xml:space="preserve">Het </w:t>
-      </w:r>
-      <w:proofErr w:type="spellStart"/>
-      <w:r>
-        <w:rPr>
-          <w:lang w:val="en-GB"/>
-        </w:rPr>
-        <w:t>opties</w:t>
-      </w:r>
-      <w:proofErr w:type="spellEnd"/>
-      <w:r>
-        <w:rPr>
-          <w:lang w:val="en-GB"/>
-        </w:rPr>
-        <w:t xml:space="preserve"> menu is </w:t>
-      </w:r>
-      <w:proofErr w:type="spellStart"/>
-      <w:r>
-        <w:rPr>
-          <w:lang w:val="en-GB"/>
-        </w:rPr>
-        <w:t>een</w:t>
-      </w:r>
-      <w:proofErr w:type="spellEnd"/>
-      <w:r>
-        <w:rPr>
-          <w:lang w:val="en-GB"/>
-        </w:rPr>
-        <w:t xml:space="preserve"> </w:t>
-      </w:r>
-      <w:proofErr w:type="spellStart"/>
-      <w:proofErr w:type="gramStart"/>
-      <w:r>
-        <w:rPr>
-          <w:lang w:val="en-GB"/>
-        </w:rPr>
-        <w:t>klein</w:t>
-      </w:r>
-      <w:proofErr w:type="spellEnd"/>
-      <w:proofErr w:type="gramEnd"/>
-      <w:r>
-        <w:rPr>
-          <w:lang w:val="en-GB"/>
-        </w:rPr>
-        <w:t xml:space="preserve"> </w:t>
-      </w:r>
-      <w:proofErr w:type="spellStart"/>
-      <w:r>
-        <w:rPr>
-          <w:lang w:val="en-GB"/>
-        </w:rPr>
-        <w:t>scherm</w:t>
-      </w:r>
-      <w:proofErr w:type="spellEnd"/>
-      <w:r>
-        <w:rPr>
-          <w:lang w:val="en-GB"/>
-        </w:rPr>
-        <w:t xml:space="preserve"> met </w:t>
-      </w:r>
-      <w:proofErr w:type="spellStart"/>
-      <w:r>
-        <w:rPr>
-          <w:lang w:val="en-GB"/>
-        </w:rPr>
-        <w:t>bijna</w:t>
-      </w:r>
-      <w:proofErr w:type="spellEnd"/>
-      <w:r>
-        <w:rPr>
-          <w:lang w:val="en-GB"/>
-        </w:rPr>
-        <w:t xml:space="preserve"> </w:t>
-      </w:r>
-      <w:proofErr w:type="spellStart"/>
-      <w:r>
-        <w:rPr>
-          <w:lang w:val="en-GB"/>
-        </w:rPr>
-        <w:t>alle</w:t>
-      </w:r>
-      <w:proofErr w:type="spellEnd"/>
-      <w:r>
-        <w:rPr>
-          <w:lang w:val="en-GB"/>
-        </w:rPr>
-        <w:t xml:space="preserve"> </w:t>
-      </w:r>
-      <w:proofErr w:type="spellStart"/>
-      <w:r>
-        <w:rPr>
-          <w:lang w:val="en-GB"/>
-        </w:rPr>
-        <w:t>functionaliteit</w:t>
-      </w:r>
-      <w:proofErr w:type="spellEnd"/>
-      <w:r>
-        <w:rPr>
-          <w:lang w:val="en-GB"/>
-        </w:rPr>
-        <w:t xml:space="preserve"> van de </w:t>
-      </w:r>
-      <w:proofErr w:type="spellStart"/>
-      <w:r>
-        <w:rPr>
-          <w:lang w:val="en-GB"/>
-        </w:rPr>
-        <w:t>interactiviteit</w:t>
-      </w:r>
-      <w:proofErr w:type="spellEnd"/>
-      <w:r>
-        <w:rPr>
-          <w:lang w:val="en-GB"/>
-        </w:rPr>
-        <w:t xml:space="preserve"> van het diagram. Het </w:t>
-      </w:r>
-      <w:proofErr w:type="spellStart"/>
-      <w:r>
-        <w:rPr>
-          <w:lang w:val="en-GB"/>
-        </w:rPr>
-        <w:t>bevat</w:t>
-      </w:r>
-      <w:proofErr w:type="spellEnd"/>
-      <w:r>
-        <w:rPr>
-          <w:lang w:val="en-GB"/>
-        </w:rPr>
-        <w:t xml:space="preserve"> </w:t>
-      </w:r>
-      <w:proofErr w:type="spellStart"/>
-      <w:r>
-        <w:rPr>
-          <w:lang w:val="en-GB"/>
-        </w:rPr>
-        <w:t>bijna</w:t>
-      </w:r>
-      <w:proofErr w:type="spellEnd"/>
-      <w:r>
-        <w:rPr>
-          <w:lang w:val="en-GB"/>
-        </w:rPr>
-        <w:t xml:space="preserve"> </w:t>
-      </w:r>
-      <w:proofErr w:type="spellStart"/>
-      <w:r>
-        <w:rPr>
-          <w:lang w:val="en-GB"/>
-        </w:rPr>
-        <w:t>alle</w:t>
-      </w:r>
-      <w:proofErr w:type="spellEnd"/>
-      <w:r>
-        <w:rPr>
-          <w:lang w:val="en-GB"/>
-        </w:rPr>
-        <w:t xml:space="preserve"> </w:t>
-      </w:r>
-      <w:proofErr w:type="spellStart"/>
-      <w:r>
-        <w:rPr>
-          <w:lang w:val="en-GB"/>
-        </w:rPr>
-        <w:t>opties</w:t>
-      </w:r>
-      <w:proofErr w:type="spellEnd"/>
-      <w:r>
-        <w:rPr>
-          <w:lang w:val="en-GB"/>
-        </w:rPr>
-        <w:t xml:space="preserve"> van de menu balk. De </w:t>
-      </w:r>
-      <w:proofErr w:type="spellStart"/>
-      <w:r>
-        <w:rPr>
-          <w:lang w:val="en-GB"/>
-        </w:rPr>
-        <w:t>nummer</w:t>
-      </w:r>
-      <w:r>
-        <w:rPr>
-          <w:lang w:val="en-GB"/>
-        </w:rPr>
-        <w:t>s</w:t>
-      </w:r>
-      <w:proofErr w:type="spellEnd"/>
-      <w:r>
-        <w:rPr>
-          <w:lang w:val="en-GB"/>
-        </w:rPr>
-        <w:t xml:space="preserve"> 1-10 </w:t>
-      </w:r>
-      <w:proofErr w:type="spellStart"/>
-      <w:r>
-        <w:rPr>
-          <w:lang w:val="en-GB"/>
-        </w:rPr>
-        <w:t>komen</w:t>
-      </w:r>
-      <w:proofErr w:type="spellEnd"/>
-      <w:r>
-        <w:rPr>
-          <w:lang w:val="en-GB"/>
-        </w:rPr>
-        <w:t xml:space="preserve"> </w:t>
-      </w:r>
-      <w:proofErr w:type="spellStart"/>
-      <w:r>
-        <w:rPr>
-          <w:lang w:val="en-GB"/>
-        </w:rPr>
-        <w:t>overeen</w:t>
-      </w:r>
-      <w:proofErr w:type="spellEnd"/>
-      <w:r>
-        <w:rPr>
-          <w:lang w:val="en-GB"/>
-        </w:rPr>
-        <w:t xml:space="preserve"> met de </w:t>
-      </w:r>
-      <w:proofErr w:type="spellStart"/>
-      <w:r>
-        <w:rPr>
-          <w:lang w:val="en-GB"/>
-        </w:rPr>
-        <w:t>nummering</w:t>
-      </w:r>
-      <w:proofErr w:type="spellEnd"/>
-      <w:r>
-        <w:rPr>
-          <w:lang w:val="en-GB"/>
-        </w:rPr>
-        <w:t xml:space="preserve"> van de </w:t>
-      </w:r>
-      <w:proofErr w:type="spellStart"/>
-      <w:r>
-        <w:rPr>
-          <w:lang w:val="en-GB"/>
-        </w:rPr>
-        <w:t>onderdelen</w:t>
-      </w:r>
-      <w:proofErr w:type="spellEnd"/>
-      <w:r>
-        <w:rPr>
-          <w:lang w:val="en-GB"/>
-        </w:rPr>
-        <w:t xml:space="preserve"> in het </w:t>
-      </w:r>
-      <w:proofErr w:type="spellStart"/>
-      <w:r>
-        <w:rPr>
-          <w:lang w:val="en-GB"/>
-        </w:rPr>
-        <w:t>hoofdscherm</w:t>
-      </w:r>
-      <w:proofErr w:type="spellEnd"/>
-      <w:r>
-        <w:rPr>
-          <w:lang w:val="en-GB"/>
-        </w:rPr>
-        <w:t xml:space="preserve">. De </w:t>
-      </w:r>
-      <w:proofErr w:type="spellStart"/>
-      <w:r>
-        <w:rPr>
-          <w:lang w:val="en-GB"/>
-        </w:rPr>
-        <w:t>nummers</w:t>
-      </w:r>
-      <w:proofErr w:type="spellEnd"/>
-      <w:r>
-        <w:rPr>
-          <w:lang w:val="en-GB"/>
-        </w:rPr>
-        <w:t xml:space="preserve"> 11 en 12 </w:t>
-      </w:r>
-      <w:proofErr w:type="spellStart"/>
-      <w:r>
-        <w:rPr>
-          <w:lang w:val="en-GB"/>
-        </w:rPr>
-        <w:t>zijn</w:t>
-      </w:r>
-      <w:proofErr w:type="spellEnd"/>
-      <w:r>
-        <w:rPr>
-          <w:lang w:val="en-GB"/>
-        </w:rPr>
-        <w:t xml:space="preserve"> </w:t>
-      </w:r>
-      <w:proofErr w:type="spellStart"/>
-      <w:r>
-        <w:rPr>
-          <w:lang w:val="en-GB"/>
-        </w:rPr>
-        <w:t>functionaliteiten</w:t>
-      </w:r>
-      <w:proofErr w:type="spellEnd"/>
-      <w:r>
-        <w:rPr>
-          <w:lang w:val="en-GB"/>
-        </w:rPr>
-        <w:t xml:space="preserve"> die </w:t>
-      </w:r>
-      <w:proofErr w:type="spellStart"/>
-      <w:r>
-        <w:rPr>
-          <w:lang w:val="en-GB"/>
-        </w:rPr>
-        <w:t>alleen</w:t>
-      </w:r>
-      <w:proofErr w:type="spellEnd"/>
-      <w:r>
-        <w:rPr>
-          <w:lang w:val="en-GB"/>
-        </w:rPr>
-        <w:t xml:space="preserve"> </w:t>
-      </w:r>
-      <w:proofErr w:type="spellStart"/>
-      <w:r>
-        <w:rPr>
-          <w:lang w:val="en-GB"/>
-        </w:rPr>
-        <w:t>beschikbaar</w:t>
-      </w:r>
-      <w:proofErr w:type="spellEnd"/>
-      <w:r>
-        <w:rPr>
-          <w:lang w:val="en-GB"/>
-        </w:rPr>
-        <w:t xml:space="preserve"> </w:t>
-      </w:r>
-      <w:proofErr w:type="spellStart"/>
-      <w:r>
-        <w:rPr>
-          <w:lang w:val="en-GB"/>
-        </w:rPr>
-        <w:t>zijn</w:t>
-      </w:r>
-      <w:proofErr w:type="spellEnd"/>
-      <w:r>
-        <w:rPr>
-          <w:lang w:val="en-GB"/>
-        </w:rPr>
-        <w:t xml:space="preserve"> via </w:t>
-      </w:r>
-      <w:proofErr w:type="spellStart"/>
-      <w:r>
-        <w:rPr>
-          <w:lang w:val="en-GB"/>
-        </w:rPr>
-        <w:t>dit</w:t>
-      </w:r>
-      <w:proofErr w:type="spellEnd"/>
-      <w:r>
-        <w:rPr>
-          <w:lang w:val="en-GB"/>
-        </w:rPr>
-        <w:t xml:space="preserve"> </w:t>
-      </w:r>
-      <w:proofErr w:type="spellStart"/>
-      <w:r>
-        <w:rPr>
-          <w:lang w:val="en-GB"/>
-        </w:rPr>
-        <w:t>opties</w:t>
-      </w:r>
-      <w:proofErr w:type="spellEnd"/>
-      <w:r>
-        <w:rPr>
-          <w:lang w:val="en-GB"/>
-        </w:rPr>
-        <w:t xml:space="preserve"> menu.</w:t>
+          <w:lang w:val="en-US"/>
+        </w:rPr>
+      </w:pPr>
+      <w:r>
+        <w:rPr>
+          <w:lang w:val="en-US"/>
+        </w:rPr>
+        <w:t>The options menu offers a</w:t>
+      </w:r>
+      <w:r>
+        <w:rPr>
+          <w:lang w:val="en-US"/>
+        </w:rPr>
+        <w:t xml:space="preserve">ll the functionality of the smaller options bar above the architectural diagram currently opened, as well as some others. </w:t>
+      </w:r>
+      <w:r>
+        <w:rPr>
+          <w:lang w:val="en-US"/>
+        </w:rPr>
+        <w:t>For the sake of brevity, only new functionality is e</w:t>
+      </w:r>
+      <w:r>
+        <w:rPr>
+          <w:lang w:val="en-US"/>
+        </w:rPr>
+        <w:t xml:space="preserve">xplained here. </w:t>
+      </w:r>
+      <w:r>
+        <w:rPr>
+          <w:lang w:val="en-US"/>
+        </w:rPr>
+        <w:t>Looking at Figure 7, o</w:t>
+      </w:r>
+      <w:r>
+        <w:rPr>
+          <w:lang w:val="en-US"/>
+        </w:rPr>
+        <w:t>ptions 1-7 and 9 have been explained in previous chapters. The o</w:t>
+      </w:r>
+      <w:r>
+        <w:rPr>
+          <w:lang w:val="en-US"/>
+        </w:rPr>
+        <w:t xml:space="preserve">ther options will be explained </w:t>
+      </w:r>
+      <w:r>
+        <w:rPr>
+          <w:lang w:val="en-US"/>
+        </w:rPr>
+        <w:t>in the following chapters</w:t>
+      </w:r>
+      <w:r>
+        <w:rPr>
+          <w:lang w:val="en-US"/>
+        </w:rPr>
+        <w:t>.</w:t>
       </w:r>
     </w:p>
     <w:p>
       <w:pPr>
-        <w:keepNext/>
+        <w:jc w:val="center"/>
         <w:rPr>
           <w:lang w:val="en-GB"/>
         </w:rPr>
@@ -5575,13 +4213,13 @@
       <w:r>
         <w:rPr>
           <w:noProof/>
-          <w:lang w:val="en-GB" w:eastAsia="nl-NL"/>
+          <w:lang w:eastAsia="nl-NL"/>
         </w:rPr>
         <w:drawing>
-          <wp:inline distT="0" distB="0" distL="0" distR="0" wp14:anchorId="2EEC0978" wp14:editId="303407B4">
-            <wp:extent cx="5276850" cy="1943100"/>
-            <wp:effectExtent l="19050" t="0" r="0" b="0"/>
-            <wp:docPr id="9" name="Picture 5"/>
+          <wp:inline distT="0" distB="0" distL="0" distR="0" wp14:anchorId="128C6084" wp14:editId="2E5F71D5">
+            <wp:extent cx="4191000" cy="1798320"/>
+            <wp:effectExtent l="0" t="0" r="0" b="0"/>
+            <wp:docPr id="4" name="Picture 4" descr="C:\Users\Krageon\Dropbox\Werk\Programming\java\EclipseWorkspaceClojure\HUSACCT\doc\user\graphics\graphicsoptionsdialog.png"/>
             <wp:cNvGraphicFramePr>
               <a:graphicFrameLocks xmlns:a="http://schemas.openxmlformats.org/drawingml/2006/main" noChangeAspect="1"/>
             </wp:cNvGraphicFramePr>
@@ -5589,13 +4227,19 @@
               <a:graphicData uri="http://schemas.openxmlformats.org/drawingml/2006/picture">
                 <pic:pic xmlns:pic="http://schemas.openxmlformats.org/drawingml/2006/picture">
                   <pic:nvPicPr>
-                    <pic:cNvPr id="0" name="Picture 5"/>
+                    <pic:cNvPr id="0" name="Picture 1" descr="C:\Users\Krageon\Dropbox\Werk\Programming\java\EclipseWorkspaceClojure\HUSACCT\doc\user\graphics\graphicsoptionsdialog.png"/>
                     <pic:cNvPicPr>
                       <a:picLocks noChangeAspect="1" noChangeArrowheads="1"/>
                     </pic:cNvPicPr>
                   </pic:nvPicPr>
                   <pic:blipFill>
-                    <a:blip r:embed="rId18"/>
+                    <a:blip r:embed="rId18">
+                      <a:extLst>
+                        <a:ext uri="{28A0092B-C50C-407E-A947-70E740481C1C}">
+                          <a14:useLocalDpi xmlns:a14="http://schemas.microsoft.com/office/drawing/2010/main" val="0"/>
+                        </a:ext>
+                      </a:extLst>
+                    </a:blip>
                     <a:srcRect/>
                     <a:stretch>
                       <a:fillRect/>
@@ -5604,17 +4248,14 @@
                   <pic:spPr bwMode="auto">
                     <a:xfrm>
                       <a:off x="0" y="0"/>
-                      <a:ext cx="5276850" cy="1943100"/>
+                      <a:ext cx="4191000" cy="1798320"/>
                     </a:xfrm>
                     <a:prstGeom prst="rect">
                       <a:avLst/>
                     </a:prstGeom>
                     <a:noFill/>
-                    <a:ln w="9525">
+                    <a:ln>
                       <a:noFill/>
-                      <a:miter lim="800000"/>
-                      <a:headEnd/>
-                      <a:tailEnd/>
                     </a:ln>
                   </pic:spPr>
                 </pic:pic>
@@ -5676,20 +4317,11 @@
         </w:rPr>
         <w:t xml:space="preserve"> </w:t>
       </w:r>
-      <w:proofErr w:type="spellStart"/>
-      <w:r>
-        <w:rPr>
-          <w:lang w:val="en-GB"/>
-        </w:rPr>
-        <w:t>Opties</w:t>
-      </w:r>
-      <w:proofErr w:type="spellEnd"/>
-      <w:r>
-        <w:rPr>
-          <w:noProof/>
-          <w:lang w:val="en-GB"/>
-        </w:rPr>
-        <w:t xml:space="preserve"> scherm</w:t>
+      <w:r>
+        <w:rPr>
+          <w:lang w:val="en-GB"/>
+        </w:rPr>
+        <w:t>Options screen</w:t>
       </w:r>
     </w:p>
     <w:p>
@@ -5699,14 +4331,24 @@
           <w:lang w:val="en-GB"/>
         </w:rPr>
       </w:pPr>
-      <w:bookmarkStart w:id="6" w:name="_Toc359836374"/>
-      <w:r>
-        <w:rPr>
-          <w:lang w:val="en-GB"/>
-        </w:rPr>
-        <w:t>11. Smart lines</w:t>
-      </w:r>
-      <w:bookmarkEnd w:id="6"/>
+      <w:r>
+        <w:rPr>
+          <w:lang w:val="en-GB"/>
+        </w:rPr>
+        <w:t xml:space="preserve">8. </w:t>
+      </w:r>
+      <w:r>
+        <w:rPr>
+          <w:lang w:val="en-GB"/>
+        </w:rPr>
+        <w:t xml:space="preserve">Toggle </w:t>
+      </w:r>
+      <w:r>
+        <w:rPr>
+          <w:lang w:val="en-GB"/>
+        </w:rPr>
+        <w:t>external libraries</w:t>
+      </w:r>
     </w:p>
     <w:p>
       <w:pPr>
@@ -5718,569 +4360,70 @@
         <w:rPr>
           <w:lang w:val="en-GB"/>
         </w:rPr>
-        <w:t xml:space="preserve">In </w:t>
-      </w:r>
-      <w:proofErr w:type="spellStart"/>
-      <w:r>
-        <w:rPr>
-          <w:lang w:val="en-GB"/>
-        </w:rPr>
-        <w:t>complexe</w:t>
-      </w:r>
-      <w:proofErr w:type="spellEnd"/>
-      <w:r>
-        <w:rPr>
-          <w:lang w:val="en-GB"/>
-        </w:rPr>
-        <w:t xml:space="preserve"> </w:t>
-      </w:r>
-      <w:proofErr w:type="spellStart"/>
-      <w:r>
-        <w:rPr>
-          <w:lang w:val="en-GB"/>
-        </w:rPr>
-        <w:t>diagrammen</w:t>
-      </w:r>
-      <w:proofErr w:type="spellEnd"/>
-      <w:r>
-        <w:rPr>
-          <w:lang w:val="en-GB"/>
-        </w:rPr>
-        <w:t xml:space="preserve"> </w:t>
-      </w:r>
-      <w:proofErr w:type="spellStart"/>
-      <w:r>
-        <w:rPr>
-          <w:lang w:val="en-GB"/>
-        </w:rPr>
-        <w:t>kunnen</w:t>
-      </w:r>
-      <w:proofErr w:type="spellEnd"/>
-      <w:r>
-        <w:rPr>
-          <w:lang w:val="en-GB"/>
-        </w:rPr>
-        <w:t xml:space="preserve"> </w:t>
-      </w:r>
-      <w:proofErr w:type="spellStart"/>
-      <w:proofErr w:type="gramStart"/>
-      <w:r>
-        <w:rPr>
-          <w:lang w:val="en-GB"/>
-        </w:rPr>
-        <w:t>grote</w:t>
-      </w:r>
-      <w:proofErr w:type="spellEnd"/>
-      <w:proofErr w:type="gramEnd"/>
-      <w:r>
-        <w:rPr>
-          <w:lang w:val="en-GB"/>
-        </w:rPr>
-        <w:t xml:space="preserve"> </w:t>
-      </w:r>
-      <w:proofErr w:type="spellStart"/>
-      <w:r>
-        <w:rPr>
-          <w:lang w:val="en-GB"/>
-        </w:rPr>
-        <w:t>aantal</w:t>
-      </w:r>
-      <w:proofErr w:type="spellEnd"/>
-      <w:r>
-        <w:rPr>
-          <w:lang w:val="en-GB"/>
-        </w:rPr>
-        <w:t xml:space="preserve"> </w:t>
-      </w:r>
-      <w:proofErr w:type="spellStart"/>
-      <w:r>
-        <w:rPr>
-          <w:lang w:val="en-GB"/>
-        </w:rPr>
-        <w:t>lijnen</w:t>
-      </w:r>
-      <w:proofErr w:type="spellEnd"/>
-      <w:r>
-        <w:rPr>
-          <w:lang w:val="en-GB"/>
-        </w:rPr>
-        <w:t xml:space="preserve"> </w:t>
-      </w:r>
-      <w:proofErr w:type="spellStart"/>
-      <w:r>
-        <w:rPr>
-          <w:lang w:val="en-GB"/>
-        </w:rPr>
-        <w:t>voor</w:t>
-      </w:r>
-      <w:proofErr w:type="spellEnd"/>
-      <w:r>
-        <w:rPr>
-          <w:lang w:val="en-GB"/>
-        </w:rPr>
-        <w:t xml:space="preserve"> </w:t>
-      </w:r>
-      <w:proofErr w:type="spellStart"/>
-      <w:r>
-        <w:rPr>
-          <w:lang w:val="en-GB"/>
-        </w:rPr>
-        <w:t>een</w:t>
-      </w:r>
-      <w:proofErr w:type="spellEnd"/>
-      <w:r>
-        <w:rPr>
-          <w:lang w:val="en-GB"/>
-        </w:rPr>
-        <w:t xml:space="preserve"> </w:t>
-      </w:r>
-      <w:proofErr w:type="spellStart"/>
-      <w:r>
-        <w:rPr>
-          <w:lang w:val="en-GB"/>
-        </w:rPr>
-        <w:t>onoverzichtelijk</w:t>
-      </w:r>
-      <w:proofErr w:type="spellEnd"/>
-      <w:r>
-        <w:rPr>
-          <w:lang w:val="en-GB"/>
-        </w:rPr>
-        <w:t xml:space="preserve"> </w:t>
-      </w:r>
-      <w:r>
-        <w:rPr>
-          <w:lang w:val="en-GB"/>
-        </w:rPr>
-        <w:t xml:space="preserve">diagram </w:t>
-      </w:r>
-      <w:proofErr w:type="spellStart"/>
-      <w:r>
-        <w:rPr>
-          <w:lang w:val="en-GB"/>
-        </w:rPr>
-        <w:t>zorgen</w:t>
-      </w:r>
-      <w:proofErr w:type="spellEnd"/>
-      <w:r>
-        <w:rPr>
-          <w:lang w:val="en-GB"/>
-        </w:rPr>
-        <w:t xml:space="preserve">. Door de </w:t>
-      </w:r>
-      <w:proofErr w:type="spellStart"/>
-      <w:r>
-        <w:rPr>
-          <w:lang w:val="en-GB"/>
-        </w:rPr>
-        <w:t>optie</w:t>
-      </w:r>
-      <w:proofErr w:type="spellEnd"/>
-      <w:r>
-        <w:rPr>
-          <w:lang w:val="en-GB"/>
-        </w:rPr>
-        <w:t xml:space="preserve"> Smart lines </w:t>
-      </w:r>
-      <w:proofErr w:type="spellStart"/>
-      <w:r>
-        <w:rPr>
-          <w:lang w:val="en-GB"/>
-        </w:rPr>
-        <w:t>aan</w:t>
-      </w:r>
-      <w:proofErr w:type="spellEnd"/>
-      <w:r>
-        <w:rPr>
-          <w:lang w:val="en-GB"/>
-        </w:rPr>
-        <w:t xml:space="preserve"> </w:t>
-      </w:r>
-      <w:proofErr w:type="spellStart"/>
-      <w:proofErr w:type="gramStart"/>
-      <w:r>
-        <w:rPr>
-          <w:lang w:val="en-GB"/>
-        </w:rPr>
-        <w:t>te</w:t>
-      </w:r>
-      <w:proofErr w:type="spellEnd"/>
-      <w:proofErr w:type="gramEnd"/>
-      <w:r>
-        <w:rPr>
-          <w:lang w:val="en-GB"/>
-        </w:rPr>
-        <w:t xml:space="preserve"> </w:t>
-      </w:r>
-      <w:proofErr w:type="spellStart"/>
-      <w:r>
-        <w:rPr>
-          <w:lang w:val="en-GB"/>
-        </w:rPr>
-        <w:t>zetten</w:t>
-      </w:r>
-      <w:proofErr w:type="spellEnd"/>
-      <w:r>
-        <w:rPr>
-          <w:lang w:val="en-GB"/>
-        </w:rPr>
-        <w:t xml:space="preserve"> </w:t>
-      </w:r>
-      <w:proofErr w:type="spellStart"/>
-      <w:r>
-        <w:rPr>
-          <w:lang w:val="en-GB"/>
-        </w:rPr>
-        <w:t>worden</w:t>
-      </w:r>
-      <w:proofErr w:type="spellEnd"/>
-      <w:r>
-        <w:rPr>
-          <w:lang w:val="en-GB"/>
-        </w:rPr>
-        <w:t xml:space="preserve"> </w:t>
-      </w:r>
-      <w:proofErr w:type="spellStart"/>
-      <w:r>
-        <w:rPr>
-          <w:lang w:val="en-GB"/>
-        </w:rPr>
-        <w:t>overlappende</w:t>
-      </w:r>
-      <w:proofErr w:type="spellEnd"/>
-      <w:r>
-        <w:rPr>
-          <w:lang w:val="en-GB"/>
-        </w:rPr>
-        <w:t xml:space="preserve"> </w:t>
-      </w:r>
-      <w:proofErr w:type="spellStart"/>
-      <w:r>
-        <w:rPr>
-          <w:lang w:val="en-GB"/>
-        </w:rPr>
-        <w:t>lijnen</w:t>
-      </w:r>
-      <w:proofErr w:type="spellEnd"/>
-      <w:r>
-        <w:rPr>
-          <w:lang w:val="en-GB"/>
-        </w:rPr>
-        <w:t xml:space="preserve"> </w:t>
-      </w:r>
-      <w:proofErr w:type="spellStart"/>
-      <w:r>
-        <w:rPr>
-          <w:lang w:val="en-GB"/>
-        </w:rPr>
-        <w:t>naast</w:t>
-      </w:r>
-      <w:proofErr w:type="spellEnd"/>
-      <w:r>
-        <w:rPr>
-          <w:lang w:val="en-GB"/>
-        </w:rPr>
-        <w:t xml:space="preserve"> </w:t>
-      </w:r>
-      <w:proofErr w:type="spellStart"/>
-      <w:r>
-        <w:rPr>
-          <w:lang w:val="en-GB"/>
-        </w:rPr>
-        <w:t>elkaar</w:t>
-      </w:r>
-      <w:proofErr w:type="spellEnd"/>
-      <w:r>
-        <w:rPr>
-          <w:lang w:val="en-GB"/>
-        </w:rPr>
-        <w:t xml:space="preserve"> </w:t>
-      </w:r>
-      <w:proofErr w:type="spellStart"/>
-      <w:r>
-        <w:rPr>
-          <w:lang w:val="en-GB"/>
-        </w:rPr>
-        <w:t>geplaatst</w:t>
-      </w:r>
-      <w:proofErr w:type="spellEnd"/>
-      <w:r>
-        <w:rPr>
-          <w:lang w:val="en-GB"/>
-        </w:rPr>
-        <w:t xml:space="preserve"> </w:t>
-      </w:r>
-      <w:proofErr w:type="spellStart"/>
-      <w:r>
-        <w:rPr>
-          <w:lang w:val="en-GB"/>
-        </w:rPr>
-        <w:t>zodat</w:t>
-      </w:r>
-      <w:proofErr w:type="spellEnd"/>
-      <w:r>
-        <w:rPr>
-          <w:lang w:val="en-GB"/>
-        </w:rPr>
-        <w:t xml:space="preserve"> </w:t>
-      </w:r>
-      <w:proofErr w:type="spellStart"/>
-      <w:r>
-        <w:rPr>
-          <w:lang w:val="en-GB"/>
-        </w:rPr>
-        <w:t>ze</w:t>
-      </w:r>
-      <w:proofErr w:type="spellEnd"/>
-      <w:r>
-        <w:rPr>
-          <w:lang w:val="en-GB"/>
-        </w:rPr>
-        <w:t xml:space="preserve"> </w:t>
-      </w:r>
-      <w:proofErr w:type="spellStart"/>
-      <w:r>
-        <w:rPr>
-          <w:lang w:val="en-GB"/>
-        </w:rPr>
-        <w:t>elkaar</w:t>
-      </w:r>
-      <w:proofErr w:type="spellEnd"/>
-      <w:r>
-        <w:rPr>
-          <w:lang w:val="en-GB"/>
-        </w:rPr>
-        <w:t xml:space="preserve"> </w:t>
-      </w:r>
-      <w:proofErr w:type="spellStart"/>
-      <w:r>
-        <w:rPr>
-          <w:lang w:val="en-GB"/>
-        </w:rPr>
-        <w:t>niet</w:t>
-      </w:r>
-      <w:proofErr w:type="spellEnd"/>
-      <w:r>
-        <w:rPr>
-          <w:lang w:val="en-GB"/>
-        </w:rPr>
-        <w:t xml:space="preserve"> in de </w:t>
-      </w:r>
-      <w:proofErr w:type="spellStart"/>
-      <w:r>
-        <w:rPr>
-          <w:lang w:val="en-GB"/>
-        </w:rPr>
-        <w:t>weg</w:t>
-      </w:r>
-      <w:proofErr w:type="spellEnd"/>
-      <w:r>
-        <w:rPr>
-          <w:lang w:val="en-GB"/>
-        </w:rPr>
-        <w:t xml:space="preserve"> </w:t>
-      </w:r>
-      <w:proofErr w:type="spellStart"/>
-      <w:r>
-        <w:rPr>
-          <w:lang w:val="en-GB"/>
-        </w:rPr>
-        <w:t>zitten</w:t>
-      </w:r>
-      <w:proofErr w:type="spellEnd"/>
-      <w:r>
-        <w:rPr>
-          <w:lang w:val="en-GB"/>
-        </w:rPr>
-        <w:t xml:space="preserve">. </w:t>
-      </w:r>
-      <w:proofErr w:type="spellStart"/>
-      <w:r>
-        <w:rPr>
-          <w:lang w:val="en-GB"/>
-        </w:rPr>
-        <w:t>Ook</w:t>
-      </w:r>
-      <w:proofErr w:type="spellEnd"/>
-      <w:r>
-        <w:rPr>
-          <w:lang w:val="en-GB"/>
-        </w:rPr>
-        <w:t xml:space="preserve"> </w:t>
-      </w:r>
-      <w:proofErr w:type="spellStart"/>
-      <w:r>
-        <w:rPr>
-          <w:lang w:val="en-GB"/>
-        </w:rPr>
-        <w:t>wordt</w:t>
-      </w:r>
-      <w:proofErr w:type="spellEnd"/>
-      <w:r>
-        <w:rPr>
-          <w:lang w:val="en-GB"/>
-        </w:rPr>
-        <w:t xml:space="preserve"> de </w:t>
-      </w:r>
-      <w:proofErr w:type="spellStart"/>
-      <w:r>
-        <w:rPr>
-          <w:lang w:val="en-GB"/>
-        </w:rPr>
-        <w:t>lijn</w:t>
-      </w:r>
-      <w:proofErr w:type="spellEnd"/>
-      <w:r>
-        <w:rPr>
-          <w:lang w:val="en-GB"/>
-        </w:rPr>
-        <w:t xml:space="preserve"> </w:t>
-      </w:r>
-      <w:proofErr w:type="spellStart"/>
-      <w:r>
-        <w:rPr>
-          <w:lang w:val="en-GB"/>
-        </w:rPr>
-        <w:t>dikte</w:t>
-      </w:r>
-      <w:proofErr w:type="spellEnd"/>
-      <w:r>
-        <w:rPr>
-          <w:lang w:val="en-GB"/>
-        </w:rPr>
-        <w:t xml:space="preserve"> </w:t>
-      </w:r>
-      <w:proofErr w:type="spellStart"/>
-      <w:r>
-        <w:rPr>
-          <w:lang w:val="en-GB"/>
-        </w:rPr>
-        <w:t>aangepast</w:t>
-      </w:r>
-      <w:proofErr w:type="spellEnd"/>
-      <w:r>
-        <w:rPr>
-          <w:lang w:val="en-GB"/>
-        </w:rPr>
-        <w:t xml:space="preserve"> </w:t>
-      </w:r>
-      <w:proofErr w:type="spellStart"/>
-      <w:r>
-        <w:rPr>
-          <w:lang w:val="en-GB"/>
-        </w:rPr>
-        <w:t>naarmate</w:t>
-      </w:r>
-      <w:proofErr w:type="spellEnd"/>
-      <w:r>
-        <w:rPr>
-          <w:lang w:val="en-GB"/>
-        </w:rPr>
-        <w:t xml:space="preserve"> </w:t>
-      </w:r>
-      <w:proofErr w:type="spellStart"/>
-      <w:r>
-        <w:rPr>
-          <w:lang w:val="en-GB"/>
-        </w:rPr>
-        <w:t>er</w:t>
-      </w:r>
-      <w:proofErr w:type="spellEnd"/>
-      <w:r>
-        <w:rPr>
-          <w:lang w:val="en-GB"/>
-        </w:rPr>
-        <w:t xml:space="preserve"> </w:t>
-      </w:r>
-      <w:proofErr w:type="spellStart"/>
-      <w:proofErr w:type="gramStart"/>
-      <w:r>
-        <w:rPr>
-          <w:lang w:val="en-GB"/>
-        </w:rPr>
-        <w:t>meer</w:t>
-      </w:r>
-      <w:proofErr w:type="spellEnd"/>
-      <w:proofErr w:type="gramEnd"/>
-      <w:r>
-        <w:rPr>
-          <w:lang w:val="en-GB"/>
-        </w:rPr>
-        <w:t xml:space="preserve"> </w:t>
-      </w:r>
-      <w:proofErr w:type="spellStart"/>
-      <w:r>
-        <w:rPr>
-          <w:lang w:val="en-GB"/>
-        </w:rPr>
-        <w:t>relaties</w:t>
-      </w:r>
-      <w:proofErr w:type="spellEnd"/>
-      <w:r>
-        <w:rPr>
-          <w:lang w:val="en-GB"/>
-        </w:rPr>
-        <w:t xml:space="preserve"> (dependencies en violations) </w:t>
-      </w:r>
-      <w:proofErr w:type="spellStart"/>
-      <w:r>
-        <w:rPr>
-          <w:lang w:val="en-GB"/>
-        </w:rPr>
-        <w:t>er</w:t>
-      </w:r>
-      <w:proofErr w:type="spellEnd"/>
-      <w:r>
-        <w:rPr>
-          <w:lang w:val="en-GB"/>
-        </w:rPr>
-        <w:t xml:space="preserve"> </w:t>
-      </w:r>
-      <w:proofErr w:type="spellStart"/>
-      <w:r>
-        <w:rPr>
-          <w:lang w:val="en-GB"/>
-        </w:rPr>
-        <w:t>tussen</w:t>
-      </w:r>
-      <w:proofErr w:type="spellEnd"/>
-      <w:r>
-        <w:rPr>
-          <w:lang w:val="en-GB"/>
-        </w:rPr>
-        <w:t xml:space="preserve"> twee </w:t>
-      </w:r>
-      <w:proofErr w:type="spellStart"/>
-      <w:r>
-        <w:rPr>
-          <w:lang w:val="en-GB"/>
-        </w:rPr>
-        <w:t>figuren</w:t>
-      </w:r>
-      <w:proofErr w:type="spellEnd"/>
-      <w:r>
-        <w:rPr>
-          <w:lang w:val="en-GB"/>
-        </w:rPr>
-        <w:t xml:space="preserve"> </w:t>
-      </w:r>
-      <w:proofErr w:type="spellStart"/>
-      <w:r>
-        <w:rPr>
-          <w:lang w:val="en-GB"/>
-        </w:rPr>
-        <w:t>lopen</w:t>
-      </w:r>
-      <w:proofErr w:type="spellEnd"/>
-      <w:r>
-        <w:rPr>
-          <w:lang w:val="en-GB"/>
-        </w:rPr>
-        <w:t>.</w:t>
+        <w:t>External libraries are referenced libraries outside of the source of the currently analysed project. These dependencies can be displayed or not, this option allows the end-user to control this.</w:t>
       </w:r>
     </w:p>
     <w:p>
       <w:pPr>
+        <w:pStyle w:val="Heading3"/>
+        <w:rPr>
+          <w:lang w:val="en-GB"/>
+        </w:rPr>
+      </w:pPr>
+      <w:r>
+        <w:rPr>
+          <w:lang w:val="en-GB"/>
+        </w:rPr>
+        <w:t>1</w:t>
+      </w:r>
+      <w:r>
+        <w:rPr>
+          <w:lang w:val="en-GB"/>
+        </w:rPr>
+        <w:t>0</w:t>
+      </w:r>
+      <w:r>
+        <w:rPr>
+          <w:lang w:val="en-GB"/>
+        </w:rPr>
+        <w:t xml:space="preserve">. </w:t>
+      </w:r>
+      <w:bookmarkStart w:id="2" w:name="_Toc359836374"/>
+      <w:r>
+        <w:rPr>
+          <w:lang w:val="en-GB"/>
+        </w:rPr>
+        <w:t>Smart lines</w:t>
+      </w:r>
+      <w:bookmarkEnd w:id="2"/>
+    </w:p>
+    <w:p>
+      <w:pPr>
+        <w:rPr>
+          <w:lang w:val="en-GB"/>
+        </w:rPr>
+      </w:pPr>
+      <w:r>
+        <w:rPr>
+          <w:lang w:val="en-GB"/>
+        </w:rPr>
+        <w:t xml:space="preserve">This option condenses the many arrows that can arise from displaying a complex diagram into fewer arrows. To accomplish this, parallel arrows are condensed into a single arrow, whose </w:t>
+      </w:r>
+      <w:r>
+        <w:rPr>
+          <w:lang w:val="en-GB"/>
+        </w:rPr>
+        <w:t>thickness</w:t>
+      </w:r>
+      <w:r>
+        <w:rPr>
+          <w:lang w:val="en-GB"/>
+        </w:rPr>
+        <w:t xml:space="preserve"> depends on the amount of lines it “contains”.</w:t>
+      </w:r>
+    </w:p>
+    <w:p>
+      <w:pPr>
         <w:keepNext/>
         <w:jc w:val="center"/>
         <w:rPr>
@@ -6292,8 +4435,9 @@
           <w:noProof/>
           <w:lang w:val="en-GB" w:eastAsia="nl-NL"/>
         </w:rPr>
+        <w:lastRenderedPageBreak/>
         <w:drawing>
-          <wp:inline distT="0" distB="0" distL="0" distR="0" wp14:anchorId="57184654" wp14:editId="594ED85C">
+          <wp:inline distT="0" distB="0" distL="0" distR="0" wp14:anchorId="63E1123B" wp14:editId="4C854370">
             <wp:extent cx="5753100" cy="2095500"/>
             <wp:effectExtent l="19050" t="0" r="0" b="0"/>
             <wp:docPr id="8" name="Picture 1"/>
@@ -6391,56 +4535,30 @@
         </w:rPr>
         <w:t xml:space="preserve"> </w:t>
       </w:r>
-      <w:proofErr w:type="spellStart"/>
-      <w:r>
-        <w:rPr>
-          <w:lang w:val="en-GB"/>
-        </w:rPr>
-        <w:t>Vergelijking</w:t>
-      </w:r>
-      <w:proofErr w:type="spellEnd"/>
-      <w:r>
-        <w:rPr>
-          <w:lang w:val="en-GB"/>
-        </w:rPr>
-        <w:t xml:space="preserve"> smart lines. Links smart lines </w:t>
-      </w:r>
-      <w:proofErr w:type="spellStart"/>
-      <w:r>
-        <w:rPr>
-          <w:lang w:val="en-GB"/>
-        </w:rPr>
-        <w:t>aan</w:t>
-      </w:r>
-      <w:proofErr w:type="spellEnd"/>
-      <w:r>
-        <w:rPr>
-          <w:lang w:val="en-GB"/>
-        </w:rPr>
-        <w:t xml:space="preserve">. </w:t>
-      </w:r>
-      <w:proofErr w:type="spellStart"/>
-      <w:r>
-        <w:rPr>
-          <w:lang w:val="en-GB"/>
-        </w:rPr>
-        <w:t>Rechts</w:t>
-      </w:r>
-      <w:proofErr w:type="spellEnd"/>
-      <w:r>
-        <w:rPr>
-          <w:lang w:val="en-GB"/>
-        </w:rPr>
-        <w:t xml:space="preserve"> smart lines </w:t>
-      </w:r>
-      <w:proofErr w:type="spellStart"/>
-      <w:r>
-        <w:rPr>
-          <w:lang w:val="en-GB"/>
-        </w:rPr>
-        <w:t>uit</w:t>
-      </w:r>
-      <w:proofErr w:type="spellEnd"/>
+      <w:r>
+        <w:rPr>
+          <w:lang w:val="en-GB"/>
+        </w:rPr>
+        <w:t>Left: Smart lines on. Right: Sm</w:t>
+      </w:r>
+      <w:r>
+        <w:rPr>
+          <w:lang w:val="en-GB"/>
+        </w:rPr>
+        <w:t xml:space="preserve">art lines off. Some lines overlap in the </w:t>
+      </w:r>
+      <w:r>
+        <w:rPr>
+          <w:lang w:val="en-GB"/>
+        </w:rPr>
+        <w:t>rightmost</w:t>
+      </w:r>
+      <w:r>
+        <w:rPr>
+          <w:lang w:val="en-GB"/>
+        </w:rPr>
+        <w:t xml:space="preserve"> diagram.</w:t>
+      </w:r>
     </w:p>
     <w:p>
       <w:pPr>
@@ -6449,14 +4567,14 @@
           <w:lang w:val="en-GB"/>
         </w:rPr>
       </w:pPr>
-      <w:bookmarkStart w:id="7" w:name="_Toc359836375"/>
+      <w:bookmarkStart w:id="3" w:name="_Toc359836375"/>
       <w:r>
         <w:rPr>
           <w:lang w:val="en-GB"/>
         </w:rPr>
         <w:t>12. Layout strategy</w:t>
       </w:r>
-      <w:bookmarkEnd w:id="7"/>
+      <w:bookmarkEnd w:id="3"/>
     </w:p>
     <w:p>
       <w:pPr>
@@ -6464,503 +4582,29 @@
           <w:lang w:val="en-GB"/>
         </w:rPr>
       </w:pPr>
-      <w:proofErr w:type="gramStart"/>
-      <w:r>
-        <w:rPr>
-          <w:lang w:val="en-GB"/>
-        </w:rPr>
-        <w:t xml:space="preserve">De layout strategy </w:t>
-      </w:r>
-      <w:proofErr w:type="spellStart"/>
-      <w:r>
-        <w:rPr>
-          <w:lang w:val="en-GB"/>
-        </w:rPr>
-        <w:t>bied</w:t>
-      </w:r>
-      <w:proofErr w:type="spellEnd"/>
-      <w:r>
-        <w:rPr>
-          <w:lang w:val="en-GB"/>
-        </w:rPr>
-        <w:t xml:space="preserve"> </w:t>
-      </w:r>
-      <w:proofErr w:type="spellStart"/>
-      <w:r>
-        <w:rPr>
-          <w:lang w:val="en-GB"/>
-        </w:rPr>
-        <w:t>een</w:t>
-      </w:r>
-      <w:proofErr w:type="spellEnd"/>
-      <w:r>
-        <w:rPr>
-          <w:lang w:val="en-GB"/>
-        </w:rPr>
-        <w:t xml:space="preserve"> </w:t>
-      </w:r>
-      <w:proofErr w:type="spellStart"/>
-      <w:r>
-        <w:rPr>
-          <w:lang w:val="en-GB"/>
-        </w:rPr>
-        <w:t>automatische</w:t>
-      </w:r>
-      <w:proofErr w:type="spellEnd"/>
-      <w:r>
-        <w:rPr>
-          <w:lang w:val="en-GB"/>
-        </w:rPr>
-        <w:t xml:space="preserve"> </w:t>
-      </w:r>
-      <w:proofErr w:type="spellStart"/>
-      <w:r>
-        <w:rPr>
-          <w:lang w:val="en-GB"/>
-        </w:rPr>
-        <w:t>oplossing</w:t>
-      </w:r>
-      <w:proofErr w:type="spellEnd"/>
-      <w:r>
-        <w:rPr>
-          <w:lang w:val="en-GB"/>
-        </w:rPr>
-        <w:t xml:space="preserve"> </w:t>
-      </w:r>
-      <w:proofErr w:type="spellStart"/>
-      <w:r>
-        <w:rPr>
-          <w:lang w:val="en-GB"/>
-        </w:rPr>
-        <w:t>voor</w:t>
-      </w:r>
-      <w:proofErr w:type="spellEnd"/>
-      <w:r>
-        <w:rPr>
-          <w:lang w:val="en-GB"/>
-        </w:rPr>
-        <w:t xml:space="preserve"> het </w:t>
-      </w:r>
-      <w:proofErr w:type="spellStart"/>
-      <w:r>
-        <w:rPr>
-          <w:lang w:val="en-GB"/>
-        </w:rPr>
-        <w:t>sorteren</w:t>
-      </w:r>
-      <w:proofErr w:type="spellEnd"/>
-      <w:r>
-        <w:rPr>
-          <w:lang w:val="en-GB"/>
-        </w:rPr>
-        <w:t xml:space="preserve"> van </w:t>
-      </w:r>
-      <w:proofErr w:type="spellStart"/>
-      <w:r>
-        <w:rPr>
-          <w:lang w:val="en-GB"/>
-        </w:rPr>
-        <w:t>figuren</w:t>
-      </w:r>
-      <w:proofErr w:type="spellEnd"/>
-      <w:r>
-        <w:rPr>
-          <w:lang w:val="en-GB"/>
-        </w:rPr>
-        <w:t>.</w:t>
-      </w:r>
-      <w:proofErr w:type="gramEnd"/>
-      <w:r>
-        <w:rPr>
-          <w:lang w:val="en-GB"/>
-        </w:rPr>
-        <w:t xml:space="preserve"> </w:t>
-      </w:r>
-      <w:proofErr w:type="spellStart"/>
-      <w:r>
-        <w:rPr>
-          <w:lang w:val="en-GB"/>
-        </w:rPr>
-        <w:t>Dit</w:t>
-      </w:r>
-      <w:proofErr w:type="spellEnd"/>
-      <w:r>
-        <w:rPr>
-          <w:lang w:val="en-GB"/>
-        </w:rPr>
-        <w:t xml:space="preserve"> </w:t>
-      </w:r>
-      <w:proofErr w:type="spellStart"/>
-      <w:r>
-        <w:rPr>
-          <w:lang w:val="en-GB"/>
-        </w:rPr>
-        <w:t>zorgt</w:t>
-      </w:r>
-      <w:proofErr w:type="spellEnd"/>
-      <w:r>
-        <w:rPr>
-          <w:lang w:val="en-GB"/>
-        </w:rPr>
-        <w:t xml:space="preserve"> </w:t>
-      </w:r>
-      <w:proofErr w:type="spellStart"/>
-      <w:r>
-        <w:rPr>
-          <w:lang w:val="en-GB"/>
-        </w:rPr>
-        <w:t>voor</w:t>
-      </w:r>
-      <w:proofErr w:type="spellEnd"/>
-      <w:r>
-        <w:rPr>
-          <w:lang w:val="en-GB"/>
-        </w:rPr>
-        <w:t xml:space="preserve"> </w:t>
-      </w:r>
-      <w:proofErr w:type="spellStart"/>
-      <w:r>
-        <w:rPr>
-          <w:lang w:val="en-GB"/>
-        </w:rPr>
-        <w:t>een</w:t>
-      </w:r>
-      <w:proofErr w:type="spellEnd"/>
-      <w:r>
-        <w:rPr>
-          <w:lang w:val="en-GB"/>
-        </w:rPr>
-        <w:t xml:space="preserve"> </w:t>
-      </w:r>
-      <w:proofErr w:type="spellStart"/>
-      <w:r>
-        <w:rPr>
-          <w:lang w:val="en-GB"/>
-        </w:rPr>
-        <w:t>gestructureerde</w:t>
-      </w:r>
-      <w:proofErr w:type="spellEnd"/>
-      <w:r>
-        <w:rPr>
-          <w:lang w:val="en-GB"/>
-        </w:rPr>
-        <w:t xml:space="preserve"> layout </w:t>
-      </w:r>
-      <w:proofErr w:type="spellStart"/>
-      <w:r>
-        <w:rPr>
-          <w:lang w:val="en-GB"/>
-        </w:rPr>
-        <w:t>zonder</w:t>
-      </w:r>
-      <w:proofErr w:type="spellEnd"/>
-      <w:r>
-        <w:rPr>
-          <w:lang w:val="en-GB"/>
-        </w:rPr>
-        <w:t xml:space="preserve"> </w:t>
-      </w:r>
-      <w:proofErr w:type="spellStart"/>
-      <w:r>
-        <w:rPr>
-          <w:lang w:val="en-GB"/>
-        </w:rPr>
-        <w:t>dat</w:t>
-      </w:r>
-      <w:proofErr w:type="spellEnd"/>
-      <w:r>
-        <w:rPr>
-          <w:lang w:val="en-GB"/>
-        </w:rPr>
-        <w:t xml:space="preserve"> de </w:t>
-      </w:r>
-      <w:proofErr w:type="spellStart"/>
-      <w:r>
-        <w:rPr>
-          <w:lang w:val="en-GB"/>
-        </w:rPr>
-        <w:t>gebruiker</w:t>
-      </w:r>
-      <w:proofErr w:type="spellEnd"/>
-      <w:r>
-        <w:rPr>
-          <w:lang w:val="en-GB"/>
-        </w:rPr>
-        <w:t xml:space="preserve"> </w:t>
-      </w:r>
-      <w:proofErr w:type="spellStart"/>
-      <w:r>
-        <w:rPr>
-          <w:lang w:val="en-GB"/>
-        </w:rPr>
-        <w:t>eerst</w:t>
-      </w:r>
-      <w:proofErr w:type="spellEnd"/>
-      <w:r>
-        <w:rPr>
-          <w:lang w:val="en-GB"/>
-        </w:rPr>
-        <w:t xml:space="preserve"> </w:t>
-      </w:r>
-      <w:proofErr w:type="spellStart"/>
-      <w:r>
-        <w:rPr>
-          <w:lang w:val="en-GB"/>
-        </w:rPr>
-        <w:t>tijd</w:t>
-      </w:r>
-      <w:proofErr w:type="spellEnd"/>
-      <w:r>
-        <w:rPr>
-          <w:lang w:val="en-GB"/>
-        </w:rPr>
-        <w:t xml:space="preserve"> </w:t>
-      </w:r>
-      <w:proofErr w:type="spellStart"/>
-      <w:r>
-        <w:rPr>
-          <w:lang w:val="en-GB"/>
-        </w:rPr>
-        <w:t>kwijt</w:t>
-      </w:r>
-      <w:proofErr w:type="spellEnd"/>
-      <w:r>
-        <w:rPr>
-          <w:lang w:val="en-GB"/>
-        </w:rPr>
-        <w:t xml:space="preserve"> is met het </w:t>
-      </w:r>
-      <w:proofErr w:type="spellStart"/>
-      <w:r>
-        <w:rPr>
-          <w:lang w:val="en-GB"/>
-        </w:rPr>
-        <w:t>zelf</w:t>
-      </w:r>
-      <w:proofErr w:type="spellEnd"/>
-      <w:r>
-        <w:rPr>
-          <w:lang w:val="en-GB"/>
-        </w:rPr>
-        <w:t xml:space="preserve"> </w:t>
-      </w:r>
-      <w:proofErr w:type="spellStart"/>
-      <w:r>
-        <w:rPr>
-          <w:lang w:val="en-GB"/>
-        </w:rPr>
-        <w:t>organiseren</w:t>
-      </w:r>
-      <w:proofErr w:type="spellEnd"/>
-      <w:r>
-        <w:rPr>
-          <w:lang w:val="en-GB"/>
-        </w:rPr>
-        <w:t xml:space="preserve"> </w:t>
-      </w:r>
-      <w:proofErr w:type="spellStart"/>
-      <w:r>
-        <w:rPr>
-          <w:lang w:val="en-GB"/>
-        </w:rPr>
-        <w:t>hiervan</w:t>
-      </w:r>
-      <w:proofErr w:type="spellEnd"/>
-      <w:r>
-        <w:rPr>
-          <w:lang w:val="en-GB"/>
-        </w:rPr>
-        <w:t xml:space="preserve">. De </w:t>
-      </w:r>
-      <w:proofErr w:type="spellStart"/>
-      <w:r>
-        <w:rPr>
-          <w:lang w:val="en-GB"/>
-        </w:rPr>
-        <w:t>automatisch</w:t>
-      </w:r>
-      <w:proofErr w:type="spellEnd"/>
-      <w:r>
-        <w:rPr>
-          <w:lang w:val="en-GB"/>
-        </w:rPr>
-        <w:t xml:space="preserve"> </w:t>
-      </w:r>
-      <w:proofErr w:type="spellStart"/>
-      <w:r>
-        <w:rPr>
-          <w:lang w:val="en-GB"/>
-        </w:rPr>
-        <w:t>oplossing</w:t>
-      </w:r>
-      <w:proofErr w:type="spellEnd"/>
-      <w:r>
-        <w:rPr>
-          <w:lang w:val="en-GB"/>
-        </w:rPr>
-        <w:t xml:space="preserve"> is </w:t>
-      </w:r>
-      <w:proofErr w:type="spellStart"/>
-      <w:r>
-        <w:rPr>
-          <w:lang w:val="en-GB"/>
-        </w:rPr>
-        <w:t>altijd</w:t>
-      </w:r>
-      <w:proofErr w:type="spellEnd"/>
-      <w:r>
-        <w:rPr>
-          <w:lang w:val="en-GB"/>
-        </w:rPr>
-        <w:t xml:space="preserve"> </w:t>
-      </w:r>
-      <w:proofErr w:type="spellStart"/>
-      <w:r>
-        <w:rPr>
-          <w:lang w:val="en-GB"/>
-        </w:rPr>
-        <w:t>nog</w:t>
-      </w:r>
-      <w:proofErr w:type="spellEnd"/>
-      <w:r>
-        <w:rPr>
-          <w:lang w:val="en-GB"/>
-        </w:rPr>
-        <w:t xml:space="preserve"> </w:t>
-      </w:r>
-      <w:proofErr w:type="spellStart"/>
-      <w:r>
-        <w:rPr>
-          <w:lang w:val="en-GB"/>
-        </w:rPr>
-        <w:t>aan</w:t>
-      </w:r>
-      <w:proofErr w:type="spellEnd"/>
-      <w:r>
-        <w:rPr>
-          <w:lang w:val="en-GB"/>
-        </w:rPr>
-        <w:t xml:space="preserve"> </w:t>
-      </w:r>
-      <w:proofErr w:type="spellStart"/>
-      <w:proofErr w:type="gramStart"/>
-      <w:r>
-        <w:rPr>
-          <w:lang w:val="en-GB"/>
-        </w:rPr>
-        <w:t>te</w:t>
-      </w:r>
-      <w:proofErr w:type="spellEnd"/>
-      <w:proofErr w:type="gramEnd"/>
-      <w:r>
-        <w:rPr>
-          <w:lang w:val="en-GB"/>
-        </w:rPr>
-        <w:t xml:space="preserve"> </w:t>
-      </w:r>
-      <w:proofErr w:type="spellStart"/>
-      <w:r>
-        <w:rPr>
-          <w:lang w:val="en-GB"/>
-        </w:rPr>
-        <w:t>passen</w:t>
-      </w:r>
-      <w:proofErr w:type="spellEnd"/>
-      <w:r>
-        <w:rPr>
-          <w:lang w:val="en-GB"/>
-        </w:rPr>
-        <w:t xml:space="preserve"> door de </w:t>
-      </w:r>
-      <w:proofErr w:type="spellStart"/>
-      <w:r>
-        <w:rPr>
-          <w:lang w:val="en-GB"/>
-        </w:rPr>
-        <w:t>gebruiker</w:t>
-      </w:r>
-      <w:proofErr w:type="spellEnd"/>
-      <w:r>
-        <w:rPr>
-          <w:lang w:val="en-GB"/>
-        </w:rPr>
-        <w:t>.</w:t>
-      </w:r>
-      <w:r>
-        <w:rPr>
-          <w:lang w:val="en-GB"/>
-        </w:rPr>
-        <w:t xml:space="preserve"> </w:t>
-      </w:r>
-      <w:proofErr w:type="spellStart"/>
-      <w:r>
-        <w:rPr>
-          <w:lang w:val="en-GB"/>
-        </w:rPr>
-        <w:t>Er</w:t>
-      </w:r>
-      <w:proofErr w:type="spellEnd"/>
-      <w:r>
-        <w:rPr>
-          <w:lang w:val="en-GB"/>
-        </w:rPr>
-        <w:t xml:space="preserve"> </w:t>
-      </w:r>
-      <w:proofErr w:type="spellStart"/>
-      <w:r>
-        <w:rPr>
-          <w:lang w:val="en-GB"/>
-        </w:rPr>
-        <w:t>zijn</w:t>
-      </w:r>
-      <w:proofErr w:type="spellEnd"/>
-      <w:r>
-        <w:rPr>
-          <w:lang w:val="en-GB"/>
-        </w:rPr>
-        <w:t xml:space="preserve"> </w:t>
-      </w:r>
-      <w:proofErr w:type="spellStart"/>
-      <w:r>
-        <w:rPr>
-          <w:lang w:val="en-GB"/>
-        </w:rPr>
-        <w:t>een</w:t>
-      </w:r>
-      <w:proofErr w:type="spellEnd"/>
-      <w:r>
-        <w:rPr>
-          <w:lang w:val="en-GB"/>
-        </w:rPr>
-        <w:t xml:space="preserve"> </w:t>
-      </w:r>
-      <w:proofErr w:type="spellStart"/>
-      <w:r>
-        <w:rPr>
-          <w:lang w:val="en-GB"/>
-        </w:rPr>
-        <w:t>aantal</w:t>
-      </w:r>
-      <w:proofErr w:type="spellEnd"/>
-      <w:r>
-        <w:rPr>
-          <w:lang w:val="en-GB"/>
-        </w:rPr>
-        <w:t xml:space="preserve"> layout strategies </w:t>
-      </w:r>
-      <w:proofErr w:type="spellStart"/>
-      <w:r>
-        <w:rPr>
-          <w:lang w:val="en-GB"/>
-        </w:rPr>
-        <w:t>beschikbaar</w:t>
-      </w:r>
-      <w:proofErr w:type="spellEnd"/>
-      <w:r>
-        <w:rPr>
-          <w:lang w:val="en-GB"/>
-        </w:rPr>
-        <w:t>.</w:t>
+      <w:r>
+        <w:rPr>
+          <w:lang w:val="en-US"/>
+        </w:rPr>
+        <w:t>A layout strategy describes a</w:t>
+      </w:r>
+      <w:r>
+        <w:rPr>
+          <w:lang w:val="en-US"/>
+        </w:rPr>
+        <w:t xml:space="preserve"> method of automatically ordering figures. </w:t>
+      </w:r>
+      <w:r>
+        <w:rPr>
+          <w:lang w:val="en-US"/>
+        </w:rPr>
+        <w:t>This reduces initial visual clutter and may help with i</w:t>
+      </w:r>
+      <w:r>
+        <w:rPr>
+          <w:lang w:val="en-US"/>
+        </w:rPr>
+        <w:t>nitial comprehension.</w:t>
       </w:r>
     </w:p>
     <w:p>
@@ -6976,7 +4620,6 @@
           <w:noProof/>
           <w:lang w:val="en-GB" w:eastAsia="nl-NL"/>
         </w:rPr>
-        <w:lastRenderedPageBreak/>
         <w:drawing>
           <wp:inline distT="0" distB="0" distL="0" distR="0" wp14:anchorId="40CF2514" wp14:editId="65CE3A11">
             <wp:extent cx="2590800" cy="819150"/>
@@ -7076,53 +4719,11 @@
         </w:rPr>
         <w:t xml:space="preserve"> </w:t>
       </w:r>
-      <w:proofErr w:type="spellStart"/>
-      <w:r>
-        <w:rPr>
-          <w:lang w:val="en-GB"/>
-        </w:rPr>
-        <w:t>Alle</w:t>
-      </w:r>
-      <w:proofErr w:type="spellEnd"/>
-      <w:r>
-        <w:rPr>
-          <w:lang w:val="en-GB"/>
-        </w:rPr>
-        <w:t xml:space="preserve"> </w:t>
-      </w:r>
-      <w:proofErr w:type="spellStart"/>
-      <w:r>
-        <w:rPr>
-          <w:lang w:val="en-GB"/>
-        </w:rPr>
-        <w:t>huidige</w:t>
-      </w:r>
-      <w:proofErr w:type="spellEnd"/>
-      <w:r>
-        <w:rPr>
-          <w:lang w:val="en-GB"/>
-        </w:rPr>
-        <w:t xml:space="preserve"> </w:t>
-      </w:r>
-      <w:proofErr w:type="spellStart"/>
-      <w:r>
-        <w:rPr>
-          <w:lang w:val="en-GB"/>
-        </w:rPr>
-        <w:t>geïmplementeerde</w:t>
-      </w:r>
-      <w:proofErr w:type="spellEnd"/>
-      <w:r>
-        <w:rPr>
-          <w:lang w:val="en-GB"/>
-        </w:rPr>
-        <w:t xml:space="preserve"> </w:t>
-      </w:r>
-      <w:r>
-        <w:rPr>
-          <w:lang w:val="en-GB"/>
-        </w:rPr>
-        <w:t>layout strategies</w:t>
+      <w:r>
+        <w:rPr>
+          <w:lang w:val="en-GB"/>
+        </w:rPr>
+        <w:t>Layout strategies</w:t>
       </w:r>
     </w:p>
     <w:p>
@@ -7140,7 +4741,7 @@
         <w:rPr>
           <w:lang w:val="en-GB"/>
         </w:rPr>
-        <w:t>No layout strategy</w:t>
+        <w:t>No layout</w:t>
       </w:r>
     </w:p>
     <w:p>
@@ -7154,145 +4755,11 @@
           <w:lang w:val="en-GB"/>
         </w:rPr>
       </w:pPr>
-      <w:proofErr w:type="spellStart"/>
-      <w:r>
-        <w:rPr>
-          <w:lang w:val="en-GB"/>
-        </w:rPr>
-        <w:t>Er</w:t>
-      </w:r>
-      <w:proofErr w:type="spellEnd"/>
-      <w:r>
-        <w:rPr>
-          <w:lang w:val="en-GB"/>
-        </w:rPr>
-        <w:t xml:space="preserve"> </w:t>
-      </w:r>
-      <w:proofErr w:type="spellStart"/>
-      <w:r>
-        <w:rPr>
-          <w:lang w:val="en-GB"/>
-        </w:rPr>
-        <w:t>wordt</w:t>
-      </w:r>
-      <w:proofErr w:type="spellEnd"/>
-      <w:r>
-        <w:rPr>
-          <w:lang w:val="en-GB"/>
-        </w:rPr>
-        <w:t xml:space="preserve"> </w:t>
-      </w:r>
-      <w:proofErr w:type="spellStart"/>
-      <w:r>
-        <w:rPr>
-          <w:lang w:val="en-GB"/>
-        </w:rPr>
-        <w:t>geen</w:t>
-      </w:r>
-      <w:proofErr w:type="spellEnd"/>
-      <w:r>
-        <w:rPr>
-          <w:lang w:val="en-GB"/>
-        </w:rPr>
-        <w:t xml:space="preserve"> layout </w:t>
-      </w:r>
-      <w:proofErr w:type="spellStart"/>
-      <w:r>
-        <w:rPr>
-          <w:lang w:val="en-GB"/>
-        </w:rPr>
-        <w:t>toegepast</w:t>
-      </w:r>
-      <w:proofErr w:type="spellEnd"/>
-      <w:r>
-        <w:rPr>
-          <w:lang w:val="en-GB"/>
-        </w:rPr>
-        <w:t xml:space="preserve"> op de </w:t>
-      </w:r>
-      <w:proofErr w:type="spellStart"/>
-      <w:r>
-        <w:rPr>
-          <w:lang w:val="en-GB"/>
-        </w:rPr>
-        <w:t>figuren</w:t>
-      </w:r>
-      <w:proofErr w:type="spellEnd"/>
-      <w:r>
-        <w:rPr>
-          <w:lang w:val="en-GB"/>
-        </w:rPr>
-        <w:t xml:space="preserve">. </w:t>
-      </w:r>
-      <w:proofErr w:type="spellStart"/>
-      <w:r>
-        <w:rPr>
-          <w:lang w:val="en-GB"/>
-        </w:rPr>
-        <w:t>Alle</w:t>
-      </w:r>
-      <w:proofErr w:type="spellEnd"/>
-      <w:r>
-        <w:rPr>
-          <w:lang w:val="en-GB"/>
-        </w:rPr>
-        <w:t xml:space="preserve"> </w:t>
-      </w:r>
-      <w:proofErr w:type="spellStart"/>
-      <w:r>
-        <w:rPr>
-          <w:lang w:val="en-GB"/>
-        </w:rPr>
-        <w:t>figuren</w:t>
-      </w:r>
-      <w:proofErr w:type="spellEnd"/>
-      <w:r>
-        <w:rPr>
-          <w:lang w:val="en-GB"/>
-        </w:rPr>
-        <w:t xml:space="preserve"> </w:t>
-      </w:r>
-      <w:proofErr w:type="spellStart"/>
-      <w:r>
-        <w:rPr>
-          <w:lang w:val="en-GB"/>
-        </w:rPr>
-        <w:t>worden</w:t>
-      </w:r>
-      <w:proofErr w:type="spellEnd"/>
-      <w:r>
-        <w:rPr>
-          <w:lang w:val="en-GB"/>
-        </w:rPr>
-        <w:t xml:space="preserve"> in de </w:t>
-      </w:r>
-      <w:proofErr w:type="spellStart"/>
-      <w:r>
-        <w:rPr>
-          <w:lang w:val="en-GB"/>
-        </w:rPr>
-        <w:t>linkerbovenhoek</w:t>
-      </w:r>
-      <w:proofErr w:type="spellEnd"/>
-      <w:r>
-        <w:rPr>
-          <w:lang w:val="en-GB"/>
-        </w:rPr>
-        <w:t xml:space="preserve"> </w:t>
-      </w:r>
-      <w:proofErr w:type="spellStart"/>
-      <w:r>
-        <w:rPr>
-          <w:lang w:val="en-GB"/>
-        </w:rPr>
-        <w:t>geplaatst</w:t>
-      </w:r>
-      <w:proofErr w:type="spellEnd"/>
-      <w:r>
-        <w:rPr>
-          <w:lang w:val="en-GB"/>
-        </w:rPr>
-        <w:t>.</w:t>
+      <w:r>
+        <w:rPr>
+          <w:lang w:val="en-GB"/>
+        </w:rPr>
+        <w:t>This is no layout. All figures are put in the top left of the screen.</w:t>
       </w:r>
     </w:p>
     <w:p>
@@ -7310,7 +4777,7 @@
         <w:rPr>
           <w:lang w:val="en-GB"/>
         </w:rPr>
-        <w:t>Basic layout strategy</w:t>
+        <w:t>Basic layout</w:t>
       </w:r>
     </w:p>
     <w:p>
@@ -7324,287 +4791,11 @@
           <w:lang w:val="en-GB"/>
         </w:rPr>
       </w:pPr>
-      <w:proofErr w:type="spellStart"/>
-      <w:r>
-        <w:rPr>
-          <w:lang w:val="en-GB"/>
-        </w:rPr>
-        <w:t>Standaard</w:t>
-      </w:r>
-      <w:proofErr w:type="spellEnd"/>
-      <w:r>
-        <w:rPr>
-          <w:lang w:val="en-GB"/>
-        </w:rPr>
-        <w:t xml:space="preserve"> </w:t>
-      </w:r>
-      <w:proofErr w:type="spellStart"/>
-      <w:r>
-        <w:rPr>
-          <w:lang w:val="en-GB"/>
-        </w:rPr>
-        <w:t>optie</w:t>
-      </w:r>
-      <w:proofErr w:type="spellEnd"/>
-      <w:r>
-        <w:rPr>
-          <w:lang w:val="en-GB"/>
-        </w:rPr>
-        <w:t xml:space="preserve">. </w:t>
-      </w:r>
-      <w:proofErr w:type="spellStart"/>
-      <w:r>
-        <w:rPr>
-          <w:lang w:val="en-GB"/>
-        </w:rPr>
-        <w:t>Deze</w:t>
-      </w:r>
-      <w:proofErr w:type="spellEnd"/>
-      <w:r>
-        <w:rPr>
-          <w:lang w:val="en-GB"/>
-        </w:rPr>
-        <w:t xml:space="preserve"> layout strategy </w:t>
-      </w:r>
-      <w:proofErr w:type="spellStart"/>
-      <w:r>
-        <w:rPr>
-          <w:lang w:val="en-GB"/>
-        </w:rPr>
-        <w:t>zet</w:t>
-      </w:r>
-      <w:proofErr w:type="spellEnd"/>
-      <w:r>
-        <w:rPr>
-          <w:lang w:val="en-GB"/>
-        </w:rPr>
-        <w:t xml:space="preserve"> de </w:t>
-      </w:r>
-      <w:proofErr w:type="spellStart"/>
-      <w:r>
-        <w:rPr>
-          <w:lang w:val="en-GB"/>
-        </w:rPr>
-        <w:t>figuren</w:t>
-      </w:r>
-      <w:proofErr w:type="spellEnd"/>
-      <w:r>
-        <w:rPr>
-          <w:lang w:val="en-GB"/>
-        </w:rPr>
-        <w:t xml:space="preserve"> </w:t>
-      </w:r>
-      <w:proofErr w:type="spellStart"/>
-      <w:r>
-        <w:rPr>
-          <w:lang w:val="en-GB"/>
-        </w:rPr>
-        <w:t>naast</w:t>
-      </w:r>
-      <w:proofErr w:type="spellEnd"/>
-      <w:r>
-        <w:rPr>
-          <w:lang w:val="en-GB"/>
-        </w:rPr>
-        <w:t xml:space="preserve"> </w:t>
-      </w:r>
-      <w:proofErr w:type="spellStart"/>
-      <w:r>
-        <w:rPr>
-          <w:lang w:val="en-GB"/>
-        </w:rPr>
-        <w:t>elkaar</w:t>
-      </w:r>
-      <w:proofErr w:type="spellEnd"/>
-      <w:r>
-        <w:rPr>
-          <w:lang w:val="en-GB"/>
-        </w:rPr>
-        <w:t xml:space="preserve"> tot </w:t>
-      </w:r>
-      <w:proofErr w:type="spellStart"/>
-      <w:r>
-        <w:rPr>
-          <w:lang w:val="en-GB"/>
-        </w:rPr>
-        <w:t>deze</w:t>
-      </w:r>
-      <w:proofErr w:type="spellEnd"/>
-      <w:r>
-        <w:rPr>
-          <w:lang w:val="en-GB"/>
-        </w:rPr>
-        <w:t xml:space="preserve"> </w:t>
-      </w:r>
-      <w:proofErr w:type="spellStart"/>
-      <w:r>
-        <w:rPr>
-          <w:lang w:val="en-GB"/>
-        </w:rPr>
-        <w:t>niet</w:t>
-      </w:r>
-      <w:proofErr w:type="spellEnd"/>
-      <w:r>
-        <w:rPr>
-          <w:lang w:val="en-GB"/>
-        </w:rPr>
-        <w:t xml:space="preserve"> </w:t>
-      </w:r>
-      <w:proofErr w:type="spellStart"/>
-      <w:proofErr w:type="gramStart"/>
-      <w:r>
-        <w:rPr>
-          <w:lang w:val="en-GB"/>
-        </w:rPr>
-        <w:t>meer</w:t>
-      </w:r>
-      <w:proofErr w:type="spellEnd"/>
-      <w:proofErr w:type="gramEnd"/>
-      <w:r>
-        <w:rPr>
-          <w:lang w:val="en-GB"/>
-        </w:rPr>
-        <w:t xml:space="preserve"> op het </w:t>
-      </w:r>
-      <w:proofErr w:type="spellStart"/>
-      <w:r>
-        <w:rPr>
-          <w:lang w:val="en-GB"/>
-        </w:rPr>
-        <w:t>scherm</w:t>
-      </w:r>
-      <w:proofErr w:type="spellEnd"/>
-      <w:r>
-        <w:rPr>
-          <w:lang w:val="en-GB"/>
-        </w:rPr>
-        <w:t xml:space="preserve"> </w:t>
-      </w:r>
-      <w:proofErr w:type="spellStart"/>
-      <w:r>
-        <w:rPr>
-          <w:lang w:val="en-GB"/>
-        </w:rPr>
-        <w:t>zichtbaar</w:t>
-      </w:r>
-      <w:proofErr w:type="spellEnd"/>
-      <w:r>
-        <w:rPr>
-          <w:lang w:val="en-GB"/>
-        </w:rPr>
-        <w:t xml:space="preserve"> </w:t>
-      </w:r>
-      <w:proofErr w:type="spellStart"/>
-      <w:r>
-        <w:rPr>
-          <w:lang w:val="en-GB"/>
-        </w:rPr>
-        <w:t>zijn</w:t>
-      </w:r>
-      <w:proofErr w:type="spellEnd"/>
-      <w:r>
-        <w:rPr>
-          <w:lang w:val="en-GB"/>
-        </w:rPr>
-        <w:t xml:space="preserve">. </w:t>
-      </w:r>
-      <w:proofErr w:type="spellStart"/>
-      <w:r>
-        <w:rPr>
-          <w:lang w:val="en-GB"/>
-        </w:rPr>
-        <w:t>Daarna</w:t>
-      </w:r>
-      <w:proofErr w:type="spellEnd"/>
-      <w:r>
-        <w:rPr>
-          <w:lang w:val="en-GB"/>
-        </w:rPr>
-        <w:t xml:space="preserve"> </w:t>
-      </w:r>
-      <w:proofErr w:type="spellStart"/>
-      <w:r>
-        <w:rPr>
-          <w:lang w:val="en-GB"/>
-        </w:rPr>
-        <w:t>positioneert</w:t>
-      </w:r>
-      <w:proofErr w:type="spellEnd"/>
-      <w:r>
-        <w:rPr>
-          <w:lang w:val="en-GB"/>
-        </w:rPr>
-        <w:t xml:space="preserve"> </w:t>
-      </w:r>
-      <w:proofErr w:type="spellStart"/>
-      <w:r>
-        <w:rPr>
-          <w:lang w:val="en-GB"/>
-        </w:rPr>
-        <w:t>deze</w:t>
-      </w:r>
-      <w:proofErr w:type="spellEnd"/>
-      <w:r>
-        <w:rPr>
-          <w:lang w:val="en-GB"/>
-        </w:rPr>
-        <w:t xml:space="preserve"> de </w:t>
-      </w:r>
-      <w:proofErr w:type="spellStart"/>
-      <w:r>
-        <w:rPr>
-          <w:lang w:val="en-GB"/>
-        </w:rPr>
-        <w:t>figuren</w:t>
-      </w:r>
-      <w:proofErr w:type="spellEnd"/>
-      <w:r>
-        <w:rPr>
-          <w:lang w:val="en-GB"/>
-        </w:rPr>
-        <w:t xml:space="preserve"> op </w:t>
-      </w:r>
-      <w:proofErr w:type="spellStart"/>
-      <w:r>
-        <w:rPr>
-          <w:lang w:val="en-GB"/>
-        </w:rPr>
-        <w:t>een</w:t>
-      </w:r>
-      <w:proofErr w:type="spellEnd"/>
-      <w:r>
-        <w:rPr>
-          <w:lang w:val="en-GB"/>
-        </w:rPr>
-        <w:t xml:space="preserve"> </w:t>
-      </w:r>
-      <w:proofErr w:type="spellStart"/>
-      <w:r>
-        <w:rPr>
-          <w:lang w:val="en-GB"/>
-        </w:rPr>
-        <w:t>nieuwe</w:t>
-      </w:r>
-      <w:proofErr w:type="spellEnd"/>
-      <w:r>
-        <w:rPr>
-          <w:lang w:val="en-GB"/>
-        </w:rPr>
-        <w:t xml:space="preserve"> </w:t>
-      </w:r>
-      <w:proofErr w:type="spellStart"/>
-      <w:r>
-        <w:rPr>
-          <w:lang w:val="en-GB"/>
-        </w:rPr>
-        <w:t>rij</w:t>
-      </w:r>
-      <w:proofErr w:type="spellEnd"/>
-      <w:r>
-        <w:rPr>
-          <w:lang w:val="en-GB"/>
-        </w:rPr>
-        <w:t>.</w:t>
+      <w:r>
+        <w:rPr>
+          <w:lang w:val="en-GB"/>
+        </w:rPr>
+        <w:t>This is default. This layout strategy puts the figures in a grid with a width that is as big as the screen allows and a height that varies based on the amount of figures that go in it.</w:t>
       </w:r>
     </w:p>
     <w:p>
@@ -7622,7 +4813,7 @@
         <w:rPr>
           <w:lang w:val="en-GB"/>
         </w:rPr>
-        <w:t>Layered layout strategy</w:t>
+        <w:t>Layered layout</w:t>
       </w:r>
     </w:p>
     <w:p>
@@ -7636,323 +4827,17 @@
           <w:lang w:val="en-GB"/>
         </w:rPr>
       </w:pPr>
-      <w:proofErr w:type="spellStart"/>
-      <w:r>
-        <w:rPr>
-          <w:lang w:val="en-GB"/>
-        </w:rPr>
-        <w:t>Experimentele</w:t>
-      </w:r>
-      <w:proofErr w:type="spellEnd"/>
-      <w:r>
-        <w:rPr>
-          <w:lang w:val="en-GB"/>
-        </w:rPr>
-        <w:t xml:space="preserve"> layout strategy.</w:t>
-      </w:r>
-      <w:r>
-        <w:rPr>
-          <w:lang w:val="en-GB"/>
-        </w:rPr>
-        <w:t xml:space="preserve"> </w:t>
-      </w:r>
-      <w:proofErr w:type="spellStart"/>
-      <w:r>
-        <w:rPr>
-          <w:lang w:val="en-GB"/>
-        </w:rPr>
-        <w:t>Deze</w:t>
-      </w:r>
-      <w:proofErr w:type="spellEnd"/>
-      <w:r>
-        <w:rPr>
-          <w:lang w:val="en-GB"/>
-        </w:rPr>
-        <w:t xml:space="preserve"> </w:t>
-      </w:r>
-      <w:proofErr w:type="spellStart"/>
-      <w:r>
-        <w:rPr>
-          <w:lang w:val="en-GB"/>
-        </w:rPr>
-        <w:t>strategie</w:t>
-      </w:r>
-      <w:proofErr w:type="spellEnd"/>
-      <w:r>
-        <w:rPr>
-          <w:lang w:val="en-GB"/>
-        </w:rPr>
-        <w:t xml:space="preserve"> </w:t>
-      </w:r>
-      <w:proofErr w:type="spellStart"/>
-      <w:r>
-        <w:rPr>
-          <w:lang w:val="en-GB"/>
-        </w:rPr>
-        <w:t>houd</w:t>
-      </w:r>
-      <w:proofErr w:type="spellEnd"/>
-      <w:r>
-        <w:rPr>
-          <w:lang w:val="en-GB"/>
-        </w:rPr>
-        <w:t xml:space="preserve"> </w:t>
-      </w:r>
-      <w:proofErr w:type="spellStart"/>
-      <w:r>
-        <w:rPr>
-          <w:lang w:val="en-GB"/>
-        </w:rPr>
-        <w:t>rekening</w:t>
-      </w:r>
-      <w:proofErr w:type="spellEnd"/>
-      <w:r>
-        <w:rPr>
-          <w:lang w:val="en-GB"/>
-        </w:rPr>
-        <w:t xml:space="preserve"> </w:t>
-      </w:r>
-      <w:proofErr w:type="spellStart"/>
-      <w:r>
-        <w:rPr>
-          <w:lang w:val="en-GB"/>
-        </w:rPr>
-        <w:t>mee</w:t>
-      </w:r>
-      <w:proofErr w:type="spellEnd"/>
-      <w:r>
-        <w:rPr>
-          <w:lang w:val="en-GB"/>
-        </w:rPr>
-        <w:t xml:space="preserve"> met het </w:t>
-      </w:r>
-      <w:proofErr w:type="spellStart"/>
-      <w:r>
-        <w:rPr>
-          <w:lang w:val="en-GB"/>
-        </w:rPr>
-        <w:t>aantal</w:t>
-      </w:r>
-      <w:proofErr w:type="spellEnd"/>
-      <w:r>
-        <w:rPr>
-          <w:lang w:val="en-GB"/>
-        </w:rPr>
-        <w:t xml:space="preserve"> dependencies </w:t>
-      </w:r>
-      <w:proofErr w:type="spellStart"/>
-      <w:r>
-        <w:rPr>
-          <w:lang w:val="en-GB"/>
-        </w:rPr>
-        <w:t>tussen</w:t>
-      </w:r>
-      <w:proofErr w:type="spellEnd"/>
-      <w:r>
-        <w:rPr>
-          <w:lang w:val="en-GB"/>
-        </w:rPr>
-        <w:t xml:space="preserve"> </w:t>
-      </w:r>
-      <w:proofErr w:type="spellStart"/>
-      <w:r>
-        <w:rPr>
-          <w:lang w:val="en-GB"/>
-        </w:rPr>
-        <w:t>figuren</w:t>
-      </w:r>
-      <w:proofErr w:type="spellEnd"/>
-      <w:r>
-        <w:rPr>
-          <w:lang w:val="en-GB"/>
-        </w:rPr>
-        <w:t xml:space="preserve">. Op basis </w:t>
-      </w:r>
-      <w:proofErr w:type="spellStart"/>
-      <w:r>
-        <w:rPr>
-          <w:lang w:val="en-GB"/>
-        </w:rPr>
-        <w:t>hiervan</w:t>
-      </w:r>
-      <w:proofErr w:type="spellEnd"/>
-      <w:r>
-        <w:rPr>
-          <w:lang w:val="en-GB"/>
-        </w:rPr>
-        <w:t xml:space="preserve"> </w:t>
-      </w:r>
-      <w:proofErr w:type="spellStart"/>
-      <w:r>
-        <w:rPr>
-          <w:lang w:val="en-GB"/>
-        </w:rPr>
-        <w:t>probeert</w:t>
-      </w:r>
-      <w:proofErr w:type="spellEnd"/>
-      <w:r>
-        <w:rPr>
-          <w:lang w:val="en-GB"/>
-        </w:rPr>
-        <w:t xml:space="preserve"> het </w:t>
-      </w:r>
-      <w:proofErr w:type="spellStart"/>
-      <w:r>
-        <w:rPr>
-          <w:lang w:val="en-GB"/>
-        </w:rPr>
-        <w:t>een</w:t>
-      </w:r>
-      <w:proofErr w:type="spellEnd"/>
-      <w:r>
-        <w:rPr>
-          <w:lang w:val="en-GB"/>
-        </w:rPr>
-        <w:t xml:space="preserve"> </w:t>
-      </w:r>
-      <w:proofErr w:type="spellStart"/>
-      <w:r>
-        <w:rPr>
-          <w:lang w:val="en-GB"/>
-        </w:rPr>
-        <w:t>zo</w:t>
-      </w:r>
-      <w:proofErr w:type="spellEnd"/>
-      <w:r>
-        <w:rPr>
-          <w:lang w:val="en-GB"/>
-        </w:rPr>
-        <w:t xml:space="preserve"> </w:t>
-      </w:r>
-      <w:proofErr w:type="spellStart"/>
-      <w:r>
-        <w:rPr>
-          <w:lang w:val="en-GB"/>
-        </w:rPr>
-        <w:t>overzichtelijk</w:t>
-      </w:r>
-      <w:proofErr w:type="spellEnd"/>
-      <w:r>
-        <w:rPr>
-          <w:lang w:val="en-GB"/>
-        </w:rPr>
-        <w:t xml:space="preserve"> </w:t>
-      </w:r>
-      <w:proofErr w:type="spellStart"/>
-      <w:r>
-        <w:rPr>
-          <w:lang w:val="en-GB"/>
-        </w:rPr>
-        <w:t>mogelijk</w:t>
-      </w:r>
-      <w:proofErr w:type="spellEnd"/>
-      <w:r>
-        <w:rPr>
-          <w:lang w:val="en-GB"/>
-        </w:rPr>
-        <w:t xml:space="preserve"> diagram </w:t>
-      </w:r>
-      <w:proofErr w:type="spellStart"/>
-      <w:proofErr w:type="gramStart"/>
-      <w:r>
-        <w:rPr>
-          <w:lang w:val="en-GB"/>
-        </w:rPr>
-        <w:t>te</w:t>
-      </w:r>
-      <w:proofErr w:type="spellEnd"/>
-      <w:proofErr w:type="gramEnd"/>
-      <w:r>
-        <w:rPr>
-          <w:lang w:val="en-GB"/>
-        </w:rPr>
-        <w:t xml:space="preserve"> </w:t>
-      </w:r>
-      <w:proofErr w:type="spellStart"/>
-      <w:r>
-        <w:rPr>
-          <w:lang w:val="en-GB"/>
-        </w:rPr>
-        <w:t>tekenen</w:t>
-      </w:r>
-      <w:proofErr w:type="spellEnd"/>
-      <w:r>
-        <w:rPr>
-          <w:lang w:val="en-GB"/>
-        </w:rPr>
-        <w:t xml:space="preserve">. </w:t>
-      </w:r>
-      <w:proofErr w:type="spellStart"/>
-      <w:r>
-        <w:rPr>
-          <w:lang w:val="en-GB"/>
-        </w:rPr>
-        <w:t>Deze</w:t>
-      </w:r>
-      <w:proofErr w:type="spellEnd"/>
-      <w:r>
-        <w:rPr>
-          <w:lang w:val="en-GB"/>
-        </w:rPr>
-        <w:t xml:space="preserve"> layout </w:t>
-      </w:r>
-      <w:proofErr w:type="spellStart"/>
-      <w:r>
-        <w:rPr>
-          <w:lang w:val="en-GB"/>
-        </w:rPr>
-        <w:t>strategie</w:t>
-      </w:r>
-      <w:proofErr w:type="spellEnd"/>
-      <w:r>
-        <w:rPr>
-          <w:lang w:val="en-GB"/>
-        </w:rPr>
-        <w:t xml:space="preserve"> is </w:t>
-      </w:r>
-      <w:proofErr w:type="spellStart"/>
-      <w:r>
-        <w:rPr>
-          <w:lang w:val="en-GB"/>
-        </w:rPr>
-        <w:t>nog</w:t>
-      </w:r>
-      <w:proofErr w:type="spellEnd"/>
-      <w:r>
-        <w:rPr>
-          <w:lang w:val="en-GB"/>
-        </w:rPr>
-        <w:t xml:space="preserve"> </w:t>
-      </w:r>
-      <w:proofErr w:type="spellStart"/>
-      <w:r>
-        <w:rPr>
-          <w:lang w:val="en-GB"/>
-        </w:rPr>
-        <w:t>niet</w:t>
-      </w:r>
-      <w:proofErr w:type="spellEnd"/>
-      <w:r>
-        <w:rPr>
-          <w:lang w:val="en-GB"/>
-        </w:rPr>
-        <w:t xml:space="preserve"> </w:t>
-      </w:r>
-      <w:proofErr w:type="spellStart"/>
-      <w:proofErr w:type="gramStart"/>
-      <w:r>
-        <w:rPr>
-          <w:lang w:val="en-GB"/>
-        </w:rPr>
-        <w:t>af</w:t>
-      </w:r>
-      <w:proofErr w:type="spellEnd"/>
-      <w:proofErr w:type="gramEnd"/>
-      <w:r>
-        <w:rPr>
-          <w:lang w:val="en-GB"/>
-        </w:rPr>
-        <w:t xml:space="preserve">. </w:t>
+      <w:r>
+        <w:rPr>
+          <w:lang w:val="en-GB"/>
+        </w:rPr>
+        <w:t>Experimental layout strategy. This strategy takes the dependencies between figures into account and tries to draw a more sensible initial layout than the other strategies offer.</w:t>
+      </w:r>
+      <w:r>
+        <w:rPr>
+          <w:lang w:val="en-GB"/>
+        </w:rPr>
+        <w:t xml:space="preserve"> This layout strategy is not in a stable state and is offered merely as a preview.</w:t>
       </w:r>
     </w:p>
     <w:p>
@@ -7962,54 +4847,10 @@
           <w:ilvl w:val="0"/>
           <w:numId w:val="22"/>
         </w:numPr>
-        <w:rPr>
-          <w:lang w:val="en-GB"/>
-        </w:rPr>
-      </w:pPr>
-      <w:bookmarkStart w:id="8" w:name="_Toc359836376"/>
-      <w:proofErr w:type="spellStart"/>
-      <w:r>
-        <w:rPr>
-          <w:lang w:val="en-GB"/>
-        </w:rPr>
-        <w:t>Optie</w:t>
-      </w:r>
-      <w:proofErr w:type="spellEnd"/>
-      <w:r>
-        <w:rPr>
-          <w:lang w:val="en-GB"/>
-        </w:rPr>
-        <w:t xml:space="preserve">: </w:t>
-      </w:r>
-      <w:proofErr w:type="spellStart"/>
-      <w:r>
-        <w:rPr>
-          <w:lang w:val="en-GB"/>
-        </w:rPr>
-        <w:t>Schaal</w:t>
-      </w:r>
-      <w:proofErr w:type="spellEnd"/>
-      <w:r>
-        <w:rPr>
-          <w:lang w:val="en-GB"/>
-        </w:rPr>
-        <w:t xml:space="preserve"> van </w:t>
-      </w:r>
-      <w:r>
-        <w:rPr>
-          <w:lang w:val="en-GB"/>
-        </w:rPr>
-        <w:t xml:space="preserve">het diagram </w:t>
-      </w:r>
-      <w:proofErr w:type="spellStart"/>
-      <w:r>
-        <w:rPr>
-          <w:lang w:val="en-GB"/>
-        </w:rPr>
-        <w:t>aanpassen</w:t>
-      </w:r>
-      <w:bookmarkEnd w:id="8"/>
-      <w:proofErr w:type="spellEnd"/>
+      </w:pPr>
+      <w:r>
+        <w:t>Zoom slider</w:t>
+      </w:r>
     </w:p>
     <w:p>
       <w:pPr>
@@ -8019,210 +4860,18 @@
       </w:pPr>
       <w:r>
         <w:rPr>
-          <w:lang w:val="en-GB"/>
-        </w:rPr>
-        <w:t xml:space="preserve">Om </w:t>
-      </w:r>
-      <w:proofErr w:type="spellStart"/>
-      <w:r>
-        <w:rPr>
-          <w:lang w:val="en-GB"/>
-        </w:rPr>
-        <w:t>overzicht</w:t>
-      </w:r>
-      <w:proofErr w:type="spellEnd"/>
-      <w:r>
-        <w:rPr>
-          <w:lang w:val="en-GB"/>
-        </w:rPr>
-        <w:t xml:space="preserve"> </w:t>
-      </w:r>
-      <w:proofErr w:type="spellStart"/>
-      <w:proofErr w:type="gramStart"/>
-      <w:r>
-        <w:rPr>
-          <w:lang w:val="en-GB"/>
-        </w:rPr>
-        <w:t>te</w:t>
-      </w:r>
-      <w:proofErr w:type="spellEnd"/>
-      <w:proofErr w:type="gramEnd"/>
-      <w:r>
-        <w:rPr>
-          <w:lang w:val="en-GB"/>
-        </w:rPr>
-        <w:t xml:space="preserve"> </w:t>
-      </w:r>
-      <w:proofErr w:type="spellStart"/>
-      <w:r>
-        <w:rPr>
-          <w:lang w:val="en-GB"/>
-        </w:rPr>
-        <w:t>scheppen</w:t>
-      </w:r>
-      <w:proofErr w:type="spellEnd"/>
-      <w:r>
-        <w:rPr>
-          <w:lang w:val="en-GB"/>
-        </w:rPr>
-        <w:t xml:space="preserve"> </w:t>
-      </w:r>
-      <w:proofErr w:type="spellStart"/>
-      <w:r>
-        <w:rPr>
-          <w:lang w:val="en-GB"/>
-        </w:rPr>
-        <w:t>kan</w:t>
-      </w:r>
-      <w:proofErr w:type="spellEnd"/>
-      <w:r>
-        <w:rPr>
-          <w:lang w:val="en-GB"/>
-        </w:rPr>
-        <w:t xml:space="preserve"> het diagram </w:t>
-      </w:r>
-      <w:proofErr w:type="spellStart"/>
-      <w:r>
-        <w:rPr>
-          <w:lang w:val="en-GB"/>
-        </w:rPr>
-        <w:t>geschaald</w:t>
-      </w:r>
-      <w:proofErr w:type="spellEnd"/>
-      <w:r>
-        <w:rPr>
-          <w:lang w:val="en-GB"/>
-        </w:rPr>
-        <w:t xml:space="preserve"> </w:t>
-      </w:r>
-      <w:proofErr w:type="spellStart"/>
-      <w:r>
-        <w:rPr>
-          <w:lang w:val="en-GB"/>
-        </w:rPr>
-        <w:t>worden</w:t>
-      </w:r>
-      <w:proofErr w:type="spellEnd"/>
-      <w:r>
-        <w:rPr>
-          <w:lang w:val="en-GB"/>
-        </w:rPr>
-        <w:t xml:space="preserve">. Door het punt in de slider </w:t>
-      </w:r>
-      <w:proofErr w:type="spellStart"/>
-      <w:proofErr w:type="gramStart"/>
-      <w:r>
-        <w:rPr>
-          <w:lang w:val="en-GB"/>
-        </w:rPr>
-        <w:t>te</w:t>
-      </w:r>
-      <w:proofErr w:type="spellEnd"/>
-      <w:proofErr w:type="gramEnd"/>
-      <w:r>
-        <w:rPr>
-          <w:lang w:val="en-GB"/>
-        </w:rPr>
-        <w:t xml:space="preserve"> </w:t>
-      </w:r>
-      <w:proofErr w:type="spellStart"/>
-      <w:r>
-        <w:rPr>
-          <w:lang w:val="en-GB"/>
-        </w:rPr>
-        <w:t>verslepen</w:t>
-      </w:r>
-      <w:proofErr w:type="spellEnd"/>
-      <w:r>
-        <w:rPr>
-          <w:lang w:val="en-GB"/>
-        </w:rPr>
-        <w:t xml:space="preserve"> </w:t>
-      </w:r>
-      <w:proofErr w:type="spellStart"/>
-      <w:r>
-        <w:rPr>
-          <w:lang w:val="en-GB"/>
-        </w:rPr>
-        <w:t>kunnen</w:t>
-      </w:r>
-      <w:proofErr w:type="spellEnd"/>
-      <w:r>
-        <w:rPr>
-          <w:lang w:val="en-GB"/>
-        </w:rPr>
-        <w:t xml:space="preserve"> de </w:t>
-      </w:r>
-      <w:proofErr w:type="spellStart"/>
-      <w:r>
-        <w:rPr>
-          <w:lang w:val="en-GB"/>
-        </w:rPr>
-        <w:t>figuren</w:t>
-      </w:r>
-      <w:proofErr w:type="spellEnd"/>
-      <w:r>
-        <w:rPr>
-          <w:lang w:val="en-GB"/>
-        </w:rPr>
-        <w:t xml:space="preserve"> </w:t>
-      </w:r>
-      <w:proofErr w:type="spellStart"/>
-      <w:r>
-        <w:rPr>
-          <w:lang w:val="en-GB"/>
-        </w:rPr>
-        <w:t>binnen</w:t>
-      </w:r>
-      <w:proofErr w:type="spellEnd"/>
-      <w:r>
-        <w:rPr>
-          <w:lang w:val="en-GB"/>
-        </w:rPr>
-        <w:t xml:space="preserve"> het diagram </w:t>
-      </w:r>
-      <w:proofErr w:type="spellStart"/>
-      <w:r>
-        <w:rPr>
-          <w:lang w:val="en-GB"/>
-        </w:rPr>
-        <w:t>vergroot</w:t>
-      </w:r>
-      <w:proofErr w:type="spellEnd"/>
-      <w:r>
-        <w:rPr>
-          <w:lang w:val="en-GB"/>
-        </w:rPr>
-        <w:t xml:space="preserve"> of </w:t>
-      </w:r>
-      <w:proofErr w:type="spellStart"/>
-      <w:r>
-        <w:rPr>
-          <w:lang w:val="en-GB"/>
-        </w:rPr>
-        <w:t>verkleind</w:t>
-      </w:r>
-      <w:proofErr w:type="spellEnd"/>
-      <w:r>
-        <w:rPr>
-          <w:lang w:val="en-GB"/>
-        </w:rPr>
-        <w:t xml:space="preserve"> </w:t>
-      </w:r>
-      <w:proofErr w:type="spellStart"/>
-      <w:r>
-        <w:rPr>
-          <w:lang w:val="en-GB"/>
-        </w:rPr>
-        <w:t>worden</w:t>
-      </w:r>
-      <w:proofErr w:type="spellEnd"/>
-      <w:r>
-        <w:rPr>
-          <w:lang w:val="en-GB"/>
-        </w:rPr>
-        <w:t>.</w:t>
-      </w:r>
+          <w:lang w:val="en-US"/>
+        </w:rPr>
+        <w:t>This slider scales the d</w:t>
+      </w:r>
+      <w:r>
+        <w:rPr>
+          <w:lang w:val="en-US"/>
+        </w:rPr>
+        <w:t>iagram up or down.</w:t>
+      </w:r>
+      <w:bookmarkStart w:id="4" w:name="_GoBack"/>
+      <w:bookmarkEnd w:id="4"/>
     </w:p>
     <w:p>
       <w:pPr>
@@ -8237,6 +4886,7 @@
           <w:noProof/>
           <w:lang w:val="en-GB" w:eastAsia="nl-NL"/>
         </w:rPr>
+        <w:lastRenderedPageBreak/>
         <w:drawing>
           <wp:inline distT="0" distB="0" distL="0" distR="0" wp14:anchorId="33969B28" wp14:editId="33CB2679">
             <wp:extent cx="4972050" cy="1924050"/>
@@ -8362,7 +5012,7 @@
           <w:lang w:val="en-GB"/>
         </w:rPr>
       </w:pPr>
-      <w:bookmarkStart w:id="9" w:name="_Toc359836377"/>
+      <w:bookmarkStart w:id="5" w:name="_Toc359836377"/>
       <w:proofErr w:type="spellStart"/>
       <w:r>
         <w:rPr>
@@ -8377,7 +5027,7 @@
         </w:rPr>
         <w:t xml:space="preserve"> balk</w:t>
       </w:r>
-      <w:bookmarkEnd w:id="9"/>
+      <w:bookmarkEnd w:id="5"/>
     </w:p>
     <w:p>
       <w:pPr>
@@ -9287,7 +5937,7 @@
           <w:rPr>
             <w:noProof/>
           </w:rPr>
-          <w:t>5</w:t>
+          <w:t>7</w:t>
         </w:r>
         <w:r>
           <w:rPr>
@@ -13581,7 +10231,7 @@
 </file>
 
 <file path=customXml/itemProps4.xml><?xml version="1.0" encoding="utf-8"?>
-<ds:datastoreItem xmlns:ds="http://schemas.openxmlformats.org/officeDocument/2006/customXml" ds:itemID="{A11CB598-601A-4C01-8C0F-4D44013991CD}">
+<ds:datastoreItem xmlns:ds="http://schemas.openxmlformats.org/officeDocument/2006/customXml" ds:itemID="{8A47711D-38D8-4ECB-86EC-C48209ED3E55}">
   <ds:schemaRefs>
     <ds:schemaRef ds:uri="http://schemas.openxmlformats.org/officeDocument/2006/bibliography"/>
   </ds:schemaRefs>

</xml_diff>

<commit_message>
forgot the last bit there
</commit_message>
<xml_diff>
--- a/doc/user/graphics/HUSACCT Manual 05 - Graphics.docx
+++ b/doc/user/graphics/HUSACCT Manual 05 - Graphics.docx
@@ -4842,6 +4842,19 @@
     </w:p>
     <w:p>
       <w:pPr>
+        <w:rPr>
+          <w:lang w:val="en-GB"/>
+        </w:rPr>
+      </w:pPr>
+      <w:r>
+        <w:rPr>
+          <w:lang w:val="en-GB"/>
+        </w:rPr>
+        <w:br w:type="page"/>
+      </w:r>
+    </w:p>
+    <w:p>
+      <w:pPr>
         <w:pStyle w:val="Heading2"/>
         <w:numPr>
           <w:ilvl w:val="0"/>
@@ -4849,6 +4862,7 @@
         </w:numPr>
       </w:pPr>
       <w:r>
+        <w:lastRenderedPageBreak/>
         <w:t>Zoom slider</w:t>
       </w:r>
     </w:p>
@@ -4870,8 +4884,6 @@
         </w:rPr>
         <w:t>iagram up or down.</w:t>
       </w:r>
-      <w:bookmarkStart w:id="4" w:name="_GoBack"/>
-      <w:bookmarkEnd w:id="4"/>
     </w:p>
     <w:p>
       <w:pPr>
@@ -4886,9 +4898,8 @@
           <w:noProof/>
           <w:lang w:val="en-GB" w:eastAsia="nl-NL"/>
         </w:rPr>
-        <w:lastRenderedPageBreak/>
         <w:drawing>
-          <wp:inline distT="0" distB="0" distL="0" distR="0" wp14:anchorId="33969B28" wp14:editId="33CB2679">
+          <wp:inline distT="0" distB="0" distL="0" distR="0" wp14:anchorId="28E2695F" wp14:editId="10F132AA">
             <wp:extent cx="4972050" cy="1924050"/>
             <wp:effectExtent l="19050" t="0" r="0" b="0"/>
             <wp:docPr id="5" name="Picture 2"/>
@@ -4986,19 +4997,11 @@
         </w:rPr>
         <w:t xml:space="preserve"> </w:t>
       </w:r>
-      <w:proofErr w:type="spellStart"/>
-      <w:r>
-        <w:rPr>
-          <w:lang w:val="en-GB"/>
-        </w:rPr>
-        <w:t>Geschaald</w:t>
-      </w:r>
-      <w:proofErr w:type="spellEnd"/>
-      <w:r>
-        <w:rPr>
-          <w:lang w:val="en-GB"/>
-        </w:rPr>
-        <w:t xml:space="preserve"> diagram</w:t>
+      <w:r>
+        <w:rPr>
+          <w:lang w:val="en-GB"/>
+        </w:rPr>
+        <w:t>Scaled diagram</w:t>
       </w:r>
     </w:p>
     <w:p>
@@ -5012,455 +5015,47 @@
           <w:lang w:val="en-GB"/>
         </w:rPr>
       </w:pPr>
-      <w:bookmarkStart w:id="5" w:name="_Toc359836377"/>
-      <w:proofErr w:type="spellStart"/>
-      <w:r>
-        <w:rPr>
-          <w:lang w:val="en-GB"/>
-        </w:rPr>
-        <w:t>Locatie</w:t>
-      </w:r>
-      <w:proofErr w:type="spellEnd"/>
-      <w:r>
-        <w:rPr>
-          <w:lang w:val="en-GB"/>
-        </w:rPr>
-        <w:t xml:space="preserve"> balk</w:t>
-      </w:r>
-      <w:bookmarkEnd w:id="5"/>
+      <w:r>
+        <w:rPr>
+          <w:lang w:val="en-GB"/>
+        </w:rPr>
+        <w:t>Location/”breadcrumb” bar</w:t>
+      </w:r>
     </w:p>
     <w:p>
       <w:pPr>
-        <w:pStyle w:val="NoSpacing"/>
-        <w:rPr>
-          <w:lang w:val="en-GB"/>
-        </w:rPr>
-      </w:pPr>
-      <w:proofErr w:type="spellStart"/>
-      <w:r>
-        <w:rPr>
-          <w:lang w:val="en-GB"/>
-        </w:rPr>
-        <w:t>Navigatie</w:t>
-      </w:r>
-      <w:proofErr w:type="spellEnd"/>
-      <w:r>
-        <w:rPr>
-          <w:lang w:val="en-GB"/>
-        </w:rPr>
-        <w:t xml:space="preserve"> balk </w:t>
-      </w:r>
-      <w:proofErr w:type="spellStart"/>
+        <w:rPr>
+          <w:lang w:val="en-GB"/>
+        </w:rPr>
+      </w:pPr>
+      <w:r>
+        <w:rPr>
+          <w:lang w:val="en-US"/>
+        </w:rPr>
+        <w:t>Shows the current location o</w:t>
+      </w:r>
+      <w:r>
+        <w:rPr>
+          <w:lang w:val="en-US"/>
+        </w:rPr>
+        <w:t xml:space="preserve">f the diagram and allows </w:t>
+      </w:r>
       <w:proofErr w:type="gramStart"/>
       <w:r>
         <w:rPr>
-          <w:lang w:val="en-GB"/>
-        </w:rPr>
-        <w:t>om</w:t>
-      </w:r>
-      <w:proofErr w:type="spellEnd"/>
+          <w:lang w:val="en-US"/>
+        </w:rPr>
+        <w:t>to see</w:t>
+      </w:r>
       <w:proofErr w:type="gramEnd"/>
       <w:r>
         <w:rPr>
-          <w:lang w:val="en-GB"/>
-        </w:rPr>
-        <w:t xml:space="preserve"> </w:t>
-      </w:r>
-      <w:r>
-        <w:rPr>
-          <w:lang w:val="en-GB"/>
-        </w:rPr>
-        <w:t xml:space="preserve">de </w:t>
-      </w:r>
-      <w:proofErr w:type="spellStart"/>
-      <w:r>
-        <w:rPr>
-          <w:lang w:val="en-GB"/>
-        </w:rPr>
-        <w:t>huidige</w:t>
-      </w:r>
-      <w:proofErr w:type="spellEnd"/>
-      <w:r>
-        <w:rPr>
-          <w:lang w:val="en-GB"/>
-        </w:rPr>
-        <w:t xml:space="preserve"> </w:t>
-      </w:r>
-      <w:proofErr w:type="spellStart"/>
-      <w:r>
-        <w:rPr>
-          <w:lang w:val="en-GB"/>
-        </w:rPr>
-        <w:t>locatie</w:t>
-      </w:r>
-      <w:proofErr w:type="spellEnd"/>
-      <w:r>
-        <w:rPr>
-          <w:lang w:val="en-GB"/>
-        </w:rPr>
-        <w:t xml:space="preserve"> </w:t>
-      </w:r>
-      <w:proofErr w:type="spellStart"/>
-      <w:r>
-        <w:rPr>
-          <w:lang w:val="en-GB"/>
-        </w:rPr>
-        <w:t>binnen</w:t>
-      </w:r>
-      <w:proofErr w:type="spellEnd"/>
-      <w:r>
-        <w:rPr>
-          <w:lang w:val="en-GB"/>
-        </w:rPr>
-        <w:t xml:space="preserve"> </w:t>
-      </w:r>
-      <w:proofErr w:type="spellStart"/>
-      <w:r>
-        <w:rPr>
-          <w:lang w:val="en-GB"/>
-        </w:rPr>
-        <w:t>architectuur</w:t>
-      </w:r>
-      <w:proofErr w:type="spellEnd"/>
-      <w:r>
-        <w:rPr>
-          <w:lang w:val="en-GB"/>
-        </w:rPr>
-        <w:t xml:space="preserve"> </w:t>
-      </w:r>
-      <w:proofErr w:type="spellStart"/>
-      <w:r>
-        <w:rPr>
-          <w:lang w:val="en-GB"/>
-        </w:rPr>
-        <w:t>te</w:t>
-      </w:r>
-      <w:proofErr w:type="spellEnd"/>
-      <w:r>
-        <w:rPr>
-          <w:lang w:val="en-GB"/>
-        </w:rPr>
-        <w:t xml:space="preserve"> </w:t>
-      </w:r>
-      <w:proofErr w:type="spellStart"/>
-      <w:r>
-        <w:rPr>
-          <w:lang w:val="en-GB"/>
-        </w:rPr>
-        <w:t>tonen</w:t>
-      </w:r>
-      <w:proofErr w:type="spellEnd"/>
-      <w:r>
-        <w:rPr>
-          <w:lang w:val="en-GB"/>
-        </w:rPr>
-        <w:t xml:space="preserve"> en </w:t>
-      </w:r>
-      <w:proofErr w:type="spellStart"/>
-      <w:r>
-        <w:rPr>
-          <w:lang w:val="en-GB"/>
-        </w:rPr>
-        <w:t>n</w:t>
-      </w:r>
-      <w:r>
-        <w:rPr>
-          <w:lang w:val="en-GB"/>
-        </w:rPr>
-        <w:t>avigatie</w:t>
-      </w:r>
-      <w:proofErr w:type="spellEnd"/>
-      <w:r>
-        <w:rPr>
-          <w:lang w:val="en-GB"/>
-        </w:rPr>
-        <w:t xml:space="preserve"> </w:t>
-      </w:r>
-      <w:proofErr w:type="spellStart"/>
-      <w:r>
-        <w:rPr>
-          <w:lang w:val="en-GB"/>
-        </w:rPr>
-        <w:t>naar</w:t>
-      </w:r>
-      <w:proofErr w:type="spellEnd"/>
-      <w:r>
-        <w:rPr>
-          <w:lang w:val="en-GB"/>
-        </w:rPr>
-        <w:t xml:space="preserve"> </w:t>
-      </w:r>
-      <w:proofErr w:type="spellStart"/>
-      <w:r>
-        <w:rPr>
-          <w:lang w:val="en-GB"/>
-        </w:rPr>
-        <w:t>specifieke</w:t>
-      </w:r>
-      <w:proofErr w:type="spellEnd"/>
-      <w:r>
-        <w:rPr>
-          <w:lang w:val="en-GB"/>
-        </w:rPr>
-        <w:t xml:space="preserve"> </w:t>
-      </w:r>
-      <w:proofErr w:type="spellStart"/>
-      <w:r>
-        <w:rPr>
-          <w:lang w:val="en-GB"/>
-        </w:rPr>
-        <w:t>niveau</w:t>
-      </w:r>
-      <w:r>
-        <w:rPr>
-          <w:lang w:val="en-GB"/>
-        </w:rPr>
-        <w:t>s</w:t>
-      </w:r>
-      <w:proofErr w:type="spellEnd"/>
-      <w:r>
-        <w:rPr>
-          <w:lang w:val="en-GB"/>
-        </w:rPr>
-        <w:t xml:space="preserve"> </w:t>
-      </w:r>
-      <w:proofErr w:type="spellStart"/>
-      <w:r>
-        <w:rPr>
-          <w:lang w:val="en-GB"/>
-        </w:rPr>
-        <w:t>mogelijk</w:t>
-      </w:r>
-      <w:proofErr w:type="spellEnd"/>
-      <w:r>
-        <w:rPr>
-          <w:lang w:val="en-GB"/>
-        </w:rPr>
-        <w:t xml:space="preserve"> </w:t>
-      </w:r>
-      <w:proofErr w:type="spellStart"/>
-      <w:r>
-        <w:rPr>
-          <w:lang w:val="en-GB"/>
-        </w:rPr>
-        <w:t>maken</w:t>
-      </w:r>
-      <w:proofErr w:type="spellEnd"/>
-      <w:r>
-        <w:rPr>
-          <w:lang w:val="en-GB"/>
-        </w:rPr>
-        <w:t>.</w:t>
-      </w:r>
-      <w:r>
-        <w:rPr>
-          <w:lang w:val="en-GB"/>
-        </w:rPr>
-        <w:t xml:space="preserve"> Elk </w:t>
-      </w:r>
-      <w:proofErr w:type="spellStart"/>
-      <w:r>
-        <w:rPr>
-          <w:lang w:val="en-GB"/>
-        </w:rPr>
-        <w:t>niveau</w:t>
-      </w:r>
-      <w:proofErr w:type="spellEnd"/>
-      <w:r>
-        <w:rPr>
-          <w:lang w:val="en-GB"/>
-        </w:rPr>
-        <w:t xml:space="preserve"> </w:t>
-      </w:r>
-      <w:proofErr w:type="spellStart"/>
-      <w:r>
-        <w:rPr>
-          <w:lang w:val="en-GB"/>
-        </w:rPr>
-        <w:t>wordt</w:t>
-      </w:r>
-      <w:proofErr w:type="spellEnd"/>
-      <w:r>
-        <w:rPr>
-          <w:lang w:val="en-GB"/>
-        </w:rPr>
-        <w:t xml:space="preserve"> </w:t>
-      </w:r>
-      <w:proofErr w:type="spellStart"/>
-      <w:r>
-        <w:rPr>
-          <w:lang w:val="en-GB"/>
-        </w:rPr>
-        <w:t>aangeduid</w:t>
-      </w:r>
-      <w:proofErr w:type="spellEnd"/>
-      <w:r>
-        <w:rPr>
-          <w:lang w:val="en-GB"/>
-        </w:rPr>
-        <w:t xml:space="preserve"> met </w:t>
-      </w:r>
-      <w:proofErr w:type="spellStart"/>
-      <w:r>
-        <w:rPr>
-          <w:lang w:val="en-GB"/>
-        </w:rPr>
-        <w:t>een</w:t>
-      </w:r>
-      <w:proofErr w:type="spellEnd"/>
-      <w:r>
-        <w:rPr>
-          <w:lang w:val="en-GB"/>
-        </w:rPr>
-        <w:t xml:space="preserve"> </w:t>
-      </w:r>
-      <w:proofErr w:type="gramStart"/>
-      <w:r>
-        <w:rPr>
-          <w:lang w:val="en-GB"/>
-        </w:rPr>
-        <w:t>apart</w:t>
-      </w:r>
-      <w:proofErr w:type="gramEnd"/>
-      <w:r>
-        <w:rPr>
-          <w:lang w:val="en-GB"/>
-        </w:rPr>
-        <w:t xml:space="preserve"> knop. Door op </w:t>
-      </w:r>
-      <w:proofErr w:type="spellStart"/>
-      <w:r>
-        <w:rPr>
-          <w:lang w:val="en-GB"/>
-        </w:rPr>
-        <w:t>deze</w:t>
-      </w:r>
-      <w:proofErr w:type="spellEnd"/>
-      <w:r>
-        <w:rPr>
-          <w:lang w:val="en-GB"/>
-        </w:rPr>
-        <w:t xml:space="preserve"> knop </w:t>
-      </w:r>
-      <w:proofErr w:type="spellStart"/>
-      <w:proofErr w:type="gramStart"/>
-      <w:r>
-        <w:rPr>
-          <w:lang w:val="en-GB"/>
-        </w:rPr>
-        <w:t>te</w:t>
-      </w:r>
-      <w:proofErr w:type="spellEnd"/>
-      <w:proofErr w:type="gramEnd"/>
-      <w:r>
-        <w:rPr>
-          <w:lang w:val="en-GB"/>
-        </w:rPr>
-        <w:t xml:space="preserve"> </w:t>
-      </w:r>
-      <w:proofErr w:type="spellStart"/>
-      <w:r>
-        <w:rPr>
-          <w:lang w:val="en-GB"/>
-        </w:rPr>
-        <w:t>drukken</w:t>
-      </w:r>
-      <w:proofErr w:type="spellEnd"/>
-      <w:r>
-        <w:rPr>
-          <w:lang w:val="en-GB"/>
-        </w:rPr>
-        <w:t xml:space="preserve"> </w:t>
-      </w:r>
-      <w:proofErr w:type="spellStart"/>
-      <w:r>
-        <w:rPr>
-          <w:lang w:val="en-GB"/>
-        </w:rPr>
-        <w:t>kan</w:t>
-      </w:r>
-      <w:proofErr w:type="spellEnd"/>
-      <w:r>
-        <w:rPr>
-          <w:lang w:val="en-GB"/>
-        </w:rPr>
-        <w:t xml:space="preserve"> direct </w:t>
-      </w:r>
-      <w:proofErr w:type="spellStart"/>
-      <w:r>
-        <w:rPr>
-          <w:lang w:val="en-GB"/>
-        </w:rPr>
-        <w:t>naar</w:t>
-      </w:r>
-      <w:proofErr w:type="spellEnd"/>
-      <w:r>
-        <w:rPr>
-          <w:lang w:val="en-GB"/>
-        </w:rPr>
-        <w:t xml:space="preserve"> </w:t>
-      </w:r>
-      <w:proofErr w:type="spellStart"/>
-      <w:r>
-        <w:rPr>
-          <w:lang w:val="en-GB"/>
-        </w:rPr>
-        <w:t>dat</w:t>
-      </w:r>
-      <w:proofErr w:type="spellEnd"/>
-      <w:r>
-        <w:rPr>
-          <w:lang w:val="en-GB"/>
-        </w:rPr>
-        <w:t xml:space="preserve"> </w:t>
-      </w:r>
-      <w:proofErr w:type="spellStart"/>
-      <w:r>
-        <w:rPr>
-          <w:lang w:val="en-GB"/>
-        </w:rPr>
-        <w:t>niveau</w:t>
-      </w:r>
-      <w:proofErr w:type="spellEnd"/>
-      <w:r>
-        <w:rPr>
-          <w:lang w:val="en-GB"/>
-        </w:rPr>
-        <w:t xml:space="preserve"> </w:t>
-      </w:r>
-      <w:proofErr w:type="spellStart"/>
-      <w:r>
-        <w:rPr>
-          <w:lang w:val="en-GB"/>
-        </w:rPr>
-        <w:t>worden</w:t>
-      </w:r>
-      <w:proofErr w:type="spellEnd"/>
-      <w:r>
-        <w:rPr>
-          <w:lang w:val="en-GB"/>
-        </w:rPr>
-        <w:t xml:space="preserve"> </w:t>
-      </w:r>
-      <w:proofErr w:type="spellStart"/>
-      <w:r>
-        <w:rPr>
-          <w:lang w:val="en-GB"/>
-        </w:rPr>
-        <w:t>uitgezoom</w:t>
-      </w:r>
-      <w:r>
-        <w:rPr>
-          <w:lang w:val="en-GB"/>
-        </w:rPr>
-        <w:t>t</w:t>
-      </w:r>
-      <w:proofErr w:type="spellEnd"/>
-      <w:r>
-        <w:rPr>
-          <w:lang w:val="en-GB"/>
-        </w:rPr>
-        <w:t>.</w:t>
+          <w:lang w:val="en-US"/>
+        </w:rPr>
+        <w:t xml:space="preserve"> the path through which the end-user arrived there. </w:t>
+      </w:r>
+      <w:r>
+        <w:t>Pressing one of these buttons zooms to that level.</w:t>
       </w:r>
     </w:p>
     <w:p>
@@ -5486,7 +5081,7 @@
           <w:lang w:val="en-GB"/>
         </w:rPr>
         <w:drawing>
-          <wp:inline distT="0" distB="0" distL="0" distR="0" wp14:anchorId="138FBABD" wp14:editId="0BFBA2C7">
+          <wp:inline distT="0" distB="0" distL="0" distR="0" wp14:anchorId="10314C5F" wp14:editId="4E4B9D38">
             <wp:extent cx="2105025" cy="304800"/>
             <wp:effectExtent l="19050" t="0" r="9525" b="0"/>
             <wp:docPr id="12" name="Picture 4"/>
@@ -5584,96 +5179,12 @@
         </w:rPr>
         <w:t xml:space="preserve"> </w:t>
       </w:r>
-      <w:proofErr w:type="spellStart"/>
-      <w:r>
-        <w:rPr>
-          <w:lang w:val="en-GB"/>
-        </w:rPr>
-        <w:t>Locatie</w:t>
-      </w:r>
-      <w:proofErr w:type="spellEnd"/>
-      <w:r>
-        <w:rPr>
-          <w:lang w:val="en-GB"/>
-        </w:rPr>
-        <w:t xml:space="preserve"> balk met </w:t>
-      </w:r>
-      <w:proofErr w:type="spellStart"/>
-      <w:r>
-        <w:rPr>
-          <w:lang w:val="en-GB"/>
-        </w:rPr>
-        <w:t>inzoom</w:t>
-      </w:r>
-      <w:r>
-        <w:rPr>
-          <w:lang w:val="en-GB"/>
-        </w:rPr>
-        <w:t>ing</w:t>
-      </w:r>
-      <w:proofErr w:type="spellEnd"/>
-      <w:r>
-        <w:rPr>
-          <w:lang w:val="en-GB"/>
-        </w:rPr>
-        <w:t xml:space="preserve"> van </w:t>
-      </w:r>
-      <w:proofErr w:type="spellStart"/>
-      <w:r>
-        <w:rPr>
-          <w:lang w:val="en-GB"/>
-        </w:rPr>
-        <w:t>één</w:t>
-      </w:r>
-      <w:proofErr w:type="spellEnd"/>
-      <w:r>
-        <w:rPr>
-          <w:lang w:val="en-GB"/>
-        </w:rPr>
-        <w:t xml:space="preserve"> </w:t>
-      </w:r>
-      <w:proofErr w:type="spellStart"/>
-      <w:r>
-        <w:rPr>
-          <w:lang w:val="en-GB"/>
-        </w:rPr>
-        <w:t>niveau</w:t>
-      </w:r>
-      <w:proofErr w:type="spellEnd"/>
-      <w:r>
-        <w:rPr>
-          <w:lang w:val="en-GB"/>
-        </w:rPr>
-        <w:t xml:space="preserve">, twee </w:t>
-      </w:r>
-      <w:proofErr w:type="spellStart"/>
-      <w:r>
-        <w:rPr>
-          <w:lang w:val="en-GB"/>
-        </w:rPr>
-        <w:t>niveau</w:t>
-      </w:r>
-      <w:r>
-        <w:rPr>
-          <w:lang w:val="en-GB"/>
-        </w:rPr>
-        <w:t>s</w:t>
-      </w:r>
-      <w:proofErr w:type="spellEnd"/>
-      <w:r>
-        <w:rPr>
-          <w:lang w:val="en-GB"/>
-        </w:rPr>
-        <w:t xml:space="preserve"> </w:t>
-      </w:r>
-      <w:proofErr w:type="spellStart"/>
-      <w:r>
-        <w:rPr>
-          <w:lang w:val="en-GB"/>
-        </w:rPr>
-        <w:t>diep</w:t>
-      </w:r>
-      <w:proofErr w:type="spellEnd"/>
+      <w:r>
+        <w:rPr>
+          <w:lang w:val="en-GB"/>
+        </w:rPr>
+        <w:t>Location bar as displayed when zooming on a single item</w:t>
+      </w:r>
     </w:p>
     <w:p>
       <w:pPr>
@@ -5698,7 +5209,7 @@
           <w:lang w:val="en-GB"/>
         </w:rPr>
         <w:drawing>
-          <wp:inline distT="0" distB="0" distL="0" distR="0" wp14:anchorId="4FA07606" wp14:editId="59DC93D4">
+          <wp:inline distT="0" distB="0" distL="0" distR="0" wp14:anchorId="45DB5CD6" wp14:editId="0B856260">
             <wp:extent cx="3009900" cy="342900"/>
             <wp:effectExtent l="19050" t="0" r="0" b="0"/>
             <wp:docPr id="2" name="Picture 1"/>
@@ -5797,74 +5308,14 @@
         </w:rPr>
         <w:t xml:space="preserve"> </w:t>
       </w:r>
-      <w:proofErr w:type="spellStart"/>
-      <w:r>
-        <w:rPr>
-          <w:lang w:val="en-GB"/>
-        </w:rPr>
-        <w:t>Locatie</w:t>
-      </w:r>
-      <w:proofErr w:type="spellEnd"/>
-      <w:r>
-        <w:rPr>
-          <w:lang w:val="en-GB"/>
-        </w:rPr>
-        <w:t xml:space="preserve"> balk</w:t>
-      </w:r>
-      <w:r>
-        <w:rPr>
-          <w:lang w:val="en-GB"/>
-        </w:rPr>
-        <w:t xml:space="preserve"> m</w:t>
-      </w:r>
-      <w:r>
-        <w:rPr>
-          <w:lang w:val="en-GB"/>
-        </w:rPr>
-        <w:t xml:space="preserve">et </w:t>
-      </w:r>
-      <w:proofErr w:type="spellStart"/>
-      <w:r>
-        <w:rPr>
-          <w:lang w:val="en-GB"/>
-        </w:rPr>
-        <w:t>inzooming</w:t>
-      </w:r>
-      <w:proofErr w:type="spellEnd"/>
-      <w:r>
-        <w:rPr>
-          <w:lang w:val="en-GB"/>
-        </w:rPr>
-        <w:t xml:space="preserve"> van </w:t>
-      </w:r>
-      <w:proofErr w:type="spellStart"/>
-      <w:r>
-        <w:rPr>
-          <w:lang w:val="en-GB"/>
-        </w:rPr>
-        <w:t>meerder</w:t>
-      </w:r>
-      <w:proofErr w:type="spellEnd"/>
-      <w:r>
-        <w:rPr>
-          <w:lang w:val="en-GB"/>
-        </w:rPr>
-        <w:t xml:space="preserve"> </w:t>
-      </w:r>
-      <w:proofErr w:type="spellStart"/>
-      <w:r>
-        <w:rPr>
-          <w:lang w:val="en-GB"/>
-        </w:rPr>
-        <w:t>niveau</w:t>
-      </w:r>
-      <w:r>
-        <w:rPr>
-          <w:lang w:val="en-GB"/>
-        </w:rPr>
-        <w:t>s</w:t>
-      </w:r>
-      <w:proofErr w:type="spellEnd"/>
+      <w:r>
+        <w:rPr>
+          <w:lang w:val="en-GB"/>
+        </w:rPr>
+        <w:t>Location bar as displayed when zooming on multiple items</w:t>
+      </w:r>
+      <w:bookmarkStart w:id="4" w:name="_GoBack"/>
+      <w:bookmarkEnd w:id="4"/>
     </w:p>
     <w:sectPr>
       <w:footerReference w:type="default" r:id="rId24"/>
@@ -5937,7 +5388,7 @@
           <w:rPr>
             <w:noProof/>
           </w:rPr>
-          <w:t>7</w:t>
+          <w:t>8</w:t>
         </w:r>
         <w:r>
           <w:rPr>
@@ -10231,7 +9682,7 @@
 </file>
 
 <file path=customXml/itemProps4.xml><?xml version="1.0" encoding="utf-8"?>
-<ds:datastoreItem xmlns:ds="http://schemas.openxmlformats.org/officeDocument/2006/customXml" ds:itemID="{8A47711D-38D8-4ECB-86EC-C48209ED3E55}">
+<ds:datastoreItem xmlns:ds="http://schemas.openxmlformats.org/officeDocument/2006/customXml" ds:itemID="{C8814E6E-3706-44C5-980A-FB4FEDC3C8AB}">
   <ds:schemaRefs>
     <ds:schemaRef ds:uri="http://schemas.openxmlformats.org/officeDocument/2006/bibliography"/>
   </ds:schemaRefs>

</xml_diff>